<commit_message>
Atualização Documento de Configurações
</commit_message>
<xml_diff>
--- a/Documentos Gerais/Gerenciamento de Configuracao.docx
+++ b/Documentos Gerais/Gerenciamento de Configuracao.docx
@@ -25,7 +25,7 @@
                 <wp:positionV relativeFrom="paragraph">
                   <wp:posOffset>101600</wp:posOffset>
                 </wp:positionV>
-                <wp:extent cx="1562735" cy="1854835"/>
+                <wp:extent cx="1563370" cy="1855470"/>
                 <wp:effectExtent l="0" t="0" r="0" b="0"/>
                 <wp:wrapNone/>
                 <wp:docPr id="1" name="Freeform 5"/>
@@ -36,7 +36,7 @@
                       <wps:spPr>
                         <a:xfrm>
                           <a:off x="0" y="0"/>
-                          <a:ext cx="1562040" cy="1854360"/>
+                          <a:ext cx="1562760" cy="1854720"/>
                         </a:xfrm>
                         <a:custGeom>
                           <a:avLst/>
@@ -559,6 +559,160 @@
     </w:p>
     <w:p>
       <w:pPr>
+        <w:pStyle w:val="Normal"/>
+        <w:spacing w:lineRule="auto" w:line="480"/>
+        <w:jc w:val="center"/>
+        <w:rPr>
+          <w:b/>
+          <w:b/>
+          <w:color w:val="00000A"/>
+          <w:sz w:val="28"/>
+          <w:szCs w:val="28"/>
+        </w:rPr>
+      </w:pPr>
+      <w:r>
+        <w:rPr>
+          <w:b/>
+          <w:color w:val="00000A"/>
+          <w:sz w:val="28"/>
+          <w:szCs w:val="28"/>
+        </w:rPr>
+      </w:r>
+    </w:p>
+    <w:p>
+      <w:pPr>
+        <w:pStyle w:val="Normal"/>
+        <w:spacing w:lineRule="auto" w:line="480"/>
+        <w:jc w:val="center"/>
+        <w:rPr>
+          <w:b/>
+          <w:b/>
+          <w:color w:val="00000A"/>
+          <w:sz w:val="28"/>
+          <w:szCs w:val="28"/>
+        </w:rPr>
+      </w:pPr>
+      <w:r>
+        <w:rPr>
+          <w:b/>
+          <w:color w:val="00000A"/>
+          <w:sz w:val="28"/>
+          <w:szCs w:val="28"/>
+        </w:rPr>
+      </w:r>
+    </w:p>
+    <w:p>
+      <w:pPr>
+        <w:pStyle w:val="Normal"/>
+        <w:spacing w:lineRule="auto" w:line="480"/>
+        <w:jc w:val="center"/>
+        <w:rPr>
+          <w:b/>
+          <w:b/>
+          <w:color w:val="00000A"/>
+          <w:sz w:val="28"/>
+          <w:szCs w:val="28"/>
+        </w:rPr>
+      </w:pPr>
+      <w:r>
+        <w:rPr>
+          <w:b/>
+          <w:color w:val="00000A"/>
+          <w:sz w:val="28"/>
+          <w:szCs w:val="28"/>
+        </w:rPr>
+      </w:r>
+    </w:p>
+    <w:p>
+      <w:pPr>
+        <w:pStyle w:val="Normal"/>
+        <w:spacing w:lineRule="auto" w:line="480"/>
+        <w:jc w:val="center"/>
+        <w:rPr>
+          <w:b/>
+          <w:b/>
+          <w:color w:val="00000A"/>
+          <w:sz w:val="28"/>
+          <w:szCs w:val="28"/>
+        </w:rPr>
+      </w:pPr>
+      <w:r>
+        <w:rPr>
+          <w:b/>
+          <w:color w:val="00000A"/>
+          <w:sz w:val="28"/>
+          <w:szCs w:val="28"/>
+        </w:rPr>
+      </w:r>
+    </w:p>
+    <w:p>
+      <w:pPr>
+        <w:pStyle w:val="Normal"/>
+        <w:spacing w:lineRule="auto" w:line="480"/>
+        <w:jc w:val="center"/>
+        <w:rPr>
+          <w:b/>
+          <w:b/>
+          <w:color w:val="00000A"/>
+          <w:sz w:val="28"/>
+          <w:szCs w:val="28"/>
+        </w:rPr>
+      </w:pPr>
+      <w:r>
+        <w:rPr>
+          <w:b/>
+          <w:color w:val="00000A"/>
+          <w:sz w:val="28"/>
+          <w:szCs w:val="28"/>
+        </w:rPr>
+      </w:r>
+    </w:p>
+    <w:p>
+      <w:pPr>
+        <w:pStyle w:val="Normal"/>
+        <w:spacing w:lineRule="auto" w:line="480"/>
+        <w:jc w:val="center"/>
+        <w:rPr>
+          <w:b/>
+          <w:b/>
+          <w:color w:val="00000A"/>
+          <w:sz w:val="28"/>
+          <w:szCs w:val="28"/>
+        </w:rPr>
+      </w:pPr>
+      <w:r>
+        <w:rPr>
+          <w:b/>
+          <w:color w:val="00000A"/>
+          <w:sz w:val="28"/>
+          <w:szCs w:val="28"/>
+        </w:rPr>
+      </w:r>
+    </w:p>
+    <w:p>
+      <w:pPr>
+        <w:pStyle w:val="Normal"/>
+        <w:spacing w:lineRule="auto" w:line="480"/>
+        <w:jc w:val="center"/>
+        <w:rPr>
+          <w:b/>
+          <w:b/>
+          <w:color w:val="00000A"/>
+          <w:sz w:val="28"/>
+          <w:szCs w:val="28"/>
+        </w:rPr>
+      </w:pPr>
+      <w:r>
+        <w:rPr>
+          <w:b/>
+          <w:color w:val="00000A"/>
+          <w:sz w:val="28"/>
+          <w:szCs w:val="28"/>
+        </w:rPr>
+      </w:r>
+    </w:p>
+    <w:p>
+      <w:pPr>
         <w:pStyle w:val="Ttulododocumento"/>
         <w:spacing w:lineRule="auto" w:line="276"/>
         <w:jc w:val="center"/>
@@ -579,7 +733,7 @@
           <w:docPartGallery w:val="Table of Contents"/>
           <w:docPartUnique w:val="true"/>
         </w:docPartObj>
-        <w:id w:val="2029004417"/>
+        <w:id w:val="1610169849"/>
       </w:sdtPr>
       <w:sdtContent>
         <w:p>
@@ -615,7 +769,7 @@
               <w:rPr>
                 <w:webHidden/>
                 <w:rStyle w:val="Vnculodendice"/>
-                <w:rFonts w:ascii="Arial" w:hAnsi="Arial"/>
+                <w:vanish w:val="false"/>
                 <w:sz w:val="24"/>
                 <w:szCs w:val="24"/>
               </w:rPr>
@@ -624,7 +778,7 @@
             <w:r>
               <w:rPr>
                 <w:rStyle w:val="Vnculodendice"/>
-                <w:rFonts w:eastAsia="" w:cs="" w:ascii="Arial" w:hAnsi="Arial" w:cstheme="minorBidi" w:eastAsiaTheme="minorEastAsia"/>
+                <w:rFonts w:eastAsia="" w:cs="" w:cstheme="minorBidi" w:eastAsiaTheme="minorEastAsia"/>
                 <w:color w:val="00000A"/>
                 <w:sz w:val="24"/>
                 <w:szCs w:val="24"/>
@@ -635,7 +789,6 @@
             <w:r>
               <w:rPr>
                 <w:rStyle w:val="Vnculodendice"/>
-                <w:rFonts w:ascii="Arial" w:hAnsi="Arial"/>
                 <w:sz w:val="24"/>
                 <w:szCs w:val="24"/>
               </w:rPr>
@@ -662,7 +815,6 @@
             <w:r>
               <w:rPr>
                 <w:rStyle w:val="Vnculodendice"/>
-                <w:rFonts w:ascii="Arial" w:hAnsi="Arial"/>
                 <w:vanish w:val="false"/>
                 <w:sz w:val="24"/>
                 <w:szCs w:val="24"/>
@@ -698,7 +850,7 @@
               <w:rPr>
                 <w:webHidden/>
                 <w:rStyle w:val="Vnculodendice"/>
-                <w:rFonts w:ascii="Arial" w:hAnsi="Arial"/>
+                <w:vanish w:val="false"/>
                 <w:sz w:val="24"/>
                 <w:szCs w:val="24"/>
               </w:rPr>
@@ -707,7 +859,7 @@
             <w:r>
               <w:rPr>
                 <w:rStyle w:val="Vnculodendice"/>
-                <w:rFonts w:eastAsia="" w:cs="" w:ascii="Arial" w:hAnsi="Arial" w:cstheme="minorBidi" w:eastAsiaTheme="minorEastAsia"/>
+                <w:rFonts w:eastAsia="" w:cs="" w:cstheme="minorBidi" w:eastAsiaTheme="minorEastAsia"/>
                 <w:color w:val="00000A"/>
                 <w:sz w:val="24"/>
                 <w:szCs w:val="24"/>
@@ -718,7 +870,6 @@
             <w:r>
               <w:rPr>
                 <w:rStyle w:val="Vnculodendice"/>
-                <w:rFonts w:ascii="Arial" w:hAnsi="Arial"/>
                 <w:sz w:val="24"/>
                 <w:szCs w:val="24"/>
               </w:rPr>
@@ -745,7 +896,6 @@
             <w:r>
               <w:rPr>
                 <w:rStyle w:val="Vnculodendice"/>
-                <w:rFonts w:ascii="Arial" w:hAnsi="Arial"/>
                 <w:vanish w:val="false"/>
                 <w:sz w:val="24"/>
                 <w:szCs w:val="24"/>
@@ -781,7 +931,7 @@
               <w:rPr>
                 <w:webHidden/>
                 <w:rStyle w:val="Vnculodendice"/>
-                <w:rFonts w:ascii="Arial" w:hAnsi="Arial"/>
+                <w:vanish w:val="false"/>
                 <w:sz w:val="24"/>
                 <w:szCs w:val="24"/>
               </w:rPr>
@@ -790,7 +940,7 @@
             <w:r>
               <w:rPr>
                 <w:rStyle w:val="Vnculodendice"/>
-                <w:rFonts w:eastAsia="" w:cs="" w:ascii="Arial" w:hAnsi="Arial" w:cstheme="minorBidi" w:eastAsiaTheme="minorEastAsia"/>
+                <w:rFonts w:eastAsia="" w:cs="" w:cstheme="minorBidi" w:eastAsiaTheme="minorEastAsia"/>
                 <w:color w:val="00000A"/>
                 <w:sz w:val="24"/>
                 <w:szCs w:val="24"/>
@@ -801,7 +951,6 @@
             <w:r>
               <w:rPr>
                 <w:rStyle w:val="Vnculodendice"/>
-                <w:rFonts w:ascii="Arial" w:hAnsi="Arial"/>
                 <w:sz w:val="24"/>
                 <w:szCs w:val="24"/>
               </w:rPr>
@@ -828,7 +977,6 @@
             <w:r>
               <w:rPr>
                 <w:rStyle w:val="Vnculodendice"/>
-                <w:rFonts w:ascii="Arial" w:hAnsi="Arial"/>
                 <w:vanish w:val="false"/>
                 <w:sz w:val="24"/>
                 <w:szCs w:val="24"/>
@@ -864,7 +1012,7 @@
               <w:rPr>
                 <w:webHidden/>
                 <w:rStyle w:val="Vnculodendice"/>
-                <w:rFonts w:ascii="Arial" w:hAnsi="Arial"/>
+                <w:vanish w:val="false"/>
                 <w:sz w:val="24"/>
                 <w:szCs w:val="24"/>
               </w:rPr>
@@ -873,7 +1021,7 @@
             <w:r>
               <w:rPr>
                 <w:rStyle w:val="Vnculodendice"/>
-                <w:rFonts w:eastAsia="" w:cs="" w:ascii="Arial" w:hAnsi="Arial" w:cstheme="minorBidi" w:eastAsiaTheme="minorEastAsia"/>
+                <w:rFonts w:eastAsia="" w:cs="" w:cstheme="minorBidi" w:eastAsiaTheme="minorEastAsia"/>
                 <w:color w:val="00000A"/>
                 <w:sz w:val="24"/>
                 <w:szCs w:val="24"/>
@@ -884,7 +1032,6 @@
             <w:r>
               <w:rPr>
                 <w:rStyle w:val="Vnculodendice"/>
-                <w:rFonts w:ascii="Arial" w:hAnsi="Arial"/>
                 <w:sz w:val="24"/>
                 <w:szCs w:val="24"/>
               </w:rPr>
@@ -911,7 +1058,6 @@
             <w:r>
               <w:rPr>
                 <w:rStyle w:val="Vnculodendice"/>
-                <w:rFonts w:ascii="Arial" w:hAnsi="Arial"/>
                 <w:vanish w:val="false"/>
                 <w:sz w:val="24"/>
                 <w:szCs w:val="24"/>
@@ -947,7 +1093,7 @@
               <w:rPr>
                 <w:webHidden/>
                 <w:rStyle w:val="Vnculodendice"/>
-                <w:rFonts w:ascii="Arial" w:hAnsi="Arial"/>
+                <w:vanish w:val="false"/>
                 <w:sz w:val="24"/>
                 <w:szCs w:val="24"/>
               </w:rPr>
@@ -956,7 +1102,7 @@
             <w:r>
               <w:rPr>
                 <w:rStyle w:val="Vnculodendice"/>
-                <w:rFonts w:eastAsia="" w:cs="" w:ascii="Arial" w:hAnsi="Arial" w:cstheme="minorBidi" w:eastAsiaTheme="minorEastAsia"/>
+                <w:rFonts w:eastAsia="" w:cs="" w:cstheme="minorBidi" w:eastAsiaTheme="minorEastAsia"/>
                 <w:color w:val="00000A"/>
                 <w:sz w:val="24"/>
                 <w:szCs w:val="24"/>
@@ -967,7 +1113,6 @@
             <w:r>
               <w:rPr>
                 <w:rStyle w:val="Vnculodendice"/>
-                <w:rFonts w:ascii="Arial" w:hAnsi="Arial"/>
                 <w:sz w:val="24"/>
                 <w:szCs w:val="24"/>
               </w:rPr>
@@ -994,7 +1139,6 @@
             <w:r>
               <w:rPr>
                 <w:rStyle w:val="Vnculodendice"/>
-                <w:rFonts w:ascii="Arial" w:hAnsi="Arial"/>
                 <w:vanish w:val="false"/>
                 <w:sz w:val="24"/>
                 <w:szCs w:val="24"/>
@@ -1024,7 +1168,7 @@
               <w:rPr>
                 <w:webHidden/>
                 <w:rStyle w:val="Vnculodendice"/>
-                <w:rFonts w:ascii="Arial" w:hAnsi="Arial"/>
+                <w:vanish w:val="false"/>
                 <w:sz w:val="24"/>
                 <w:szCs w:val="24"/>
               </w:rPr>
@@ -1033,7 +1177,7 @@
             <w:r>
               <w:rPr>
                 <w:rStyle w:val="Vnculodendice"/>
-                <w:rFonts w:eastAsia="" w:cs="" w:ascii="Arial" w:hAnsi="Arial" w:cstheme="minorBidi" w:eastAsiaTheme="minorEastAsia"/>
+                <w:rFonts w:eastAsia="" w:cs="" w:cstheme="minorBidi" w:eastAsiaTheme="minorEastAsia"/>
                 <w:color w:val="00000A"/>
                 <w:sz w:val="24"/>
                 <w:szCs w:val="24"/>
@@ -1044,7 +1188,6 @@
             <w:r>
               <w:rPr>
                 <w:rStyle w:val="Vnculodendice"/>
-                <w:rFonts w:ascii="Arial" w:hAnsi="Arial"/>
                 <w:sz w:val="24"/>
                 <w:szCs w:val="24"/>
               </w:rPr>
@@ -1053,7 +1196,6 @@
             <w:r>
               <w:rPr>
                 <w:rStyle w:val="Vnculodendice"/>
-                <w:rFonts w:ascii="Arial" w:hAnsi="Arial"/>
                 <w:vanish w:val="false"/>
                 <w:sz w:val="24"/>
                 <w:szCs w:val="24"/>
@@ -1093,7 +1235,7 @@
               <w:rPr>
                 <w:webHidden/>
                 <w:rStyle w:val="Vnculodendice"/>
-                <w:rFonts w:ascii="Arial" w:hAnsi="Arial"/>
+                <w:vanish w:val="false"/>
                 <w:sz w:val="24"/>
                 <w:szCs w:val="24"/>
               </w:rPr>
@@ -1102,7 +1244,7 @@
             <w:r>
               <w:rPr>
                 <w:rStyle w:val="Vnculodendice"/>
-                <w:rFonts w:eastAsia="" w:cs="" w:ascii="Arial" w:hAnsi="Arial" w:cstheme="minorBidi" w:eastAsiaTheme="minorEastAsia"/>
+                <w:rFonts w:eastAsia="" w:cs="" w:cstheme="minorBidi" w:eastAsiaTheme="minorEastAsia"/>
                 <w:color w:val="00000A"/>
                 <w:sz w:val="24"/>
                 <w:szCs w:val="24"/>
@@ -1113,7 +1255,6 @@
             <w:r>
               <w:rPr>
                 <w:rStyle w:val="Vnculodendice"/>
-                <w:rFonts w:ascii="Arial" w:hAnsi="Arial"/>
                 <w:sz w:val="24"/>
                 <w:szCs w:val="24"/>
               </w:rPr>
@@ -1140,7 +1281,6 @@
             <w:r>
               <w:rPr>
                 <w:rStyle w:val="Vnculodendice"/>
-                <w:rFonts w:ascii="Arial" w:hAnsi="Arial"/>
                 <w:vanish w:val="false"/>
                 <w:sz w:val="24"/>
                 <w:szCs w:val="24"/>
@@ -1170,7 +1310,7 @@
               <w:rPr>
                 <w:webHidden/>
                 <w:rStyle w:val="Vnculodendice"/>
-                <w:rFonts w:ascii="Arial" w:hAnsi="Arial"/>
+                <w:vanish w:val="false"/>
                 <w:sz w:val="24"/>
                 <w:szCs w:val="24"/>
               </w:rPr>
@@ -1179,7 +1319,7 @@
             <w:r>
               <w:rPr>
                 <w:rStyle w:val="Vnculodendice"/>
-                <w:rFonts w:eastAsia="" w:cs="" w:ascii="Arial" w:hAnsi="Arial" w:cstheme="minorBidi" w:eastAsiaTheme="minorEastAsia"/>
+                <w:rFonts w:eastAsia="" w:cs="" w:cstheme="minorBidi" w:eastAsiaTheme="minorEastAsia"/>
                 <w:color w:val="00000A"/>
                 <w:sz w:val="24"/>
                 <w:szCs w:val="24"/>
@@ -1190,7 +1330,6 @@
             <w:r>
               <w:rPr>
                 <w:rStyle w:val="Vnculodendice"/>
-                <w:rFonts w:ascii="Arial" w:hAnsi="Arial"/>
                 <w:sz w:val="24"/>
                 <w:szCs w:val="24"/>
               </w:rPr>
@@ -1217,7 +1356,6 @@
             <w:r>
               <w:rPr>
                 <w:rStyle w:val="Vnculodendice"/>
-                <w:rFonts w:ascii="Arial" w:hAnsi="Arial"/>
                 <w:vanish w:val="false"/>
                 <w:sz w:val="24"/>
                 <w:szCs w:val="24"/>
@@ -1253,7 +1391,7 @@
               <w:rPr>
                 <w:webHidden/>
                 <w:rStyle w:val="Vnculodendice"/>
-                <w:rFonts w:ascii="Arial" w:hAnsi="Arial"/>
+                <w:vanish w:val="false"/>
                 <w:sz w:val="24"/>
                 <w:szCs w:val="24"/>
               </w:rPr>
@@ -1262,7 +1400,7 @@
             <w:r>
               <w:rPr>
                 <w:rStyle w:val="Vnculodendice"/>
-                <w:rFonts w:eastAsia="" w:cs="" w:ascii="Arial" w:hAnsi="Arial" w:cstheme="minorBidi" w:eastAsiaTheme="minorEastAsia"/>
+                <w:rFonts w:eastAsia="" w:cs="" w:cstheme="minorBidi" w:eastAsiaTheme="minorEastAsia"/>
                 <w:color w:val="00000A"/>
                 <w:sz w:val="24"/>
                 <w:szCs w:val="24"/>
@@ -1273,7 +1411,6 @@
             <w:r>
               <w:rPr>
                 <w:rStyle w:val="Vnculodendice"/>
-                <w:rFonts w:ascii="Arial" w:hAnsi="Arial"/>
                 <w:sz w:val="24"/>
                 <w:szCs w:val="24"/>
               </w:rPr>
@@ -1300,7 +1437,6 @@
             <w:r>
               <w:rPr>
                 <w:rStyle w:val="Vnculodendice"/>
-                <w:rFonts w:ascii="Arial" w:hAnsi="Arial"/>
                 <w:vanish w:val="false"/>
                 <w:sz w:val="24"/>
                 <w:szCs w:val="24"/>
@@ -1327,7 +1463,6 @@
           </w:pPr>
           <w:r>
             <w:rPr>
-              <w:rFonts w:ascii="Arial" w:hAnsi="Arial"/>
               <w:sz w:val="24"/>
               <w:szCs w:val="24"/>
             </w:rPr>
@@ -1338,7 +1473,7 @@
               <w:rPr>
                 <w:webHidden/>
                 <w:rStyle w:val="Vnculodendice"/>
-                <w:rFonts w:ascii="Arial" w:hAnsi="Arial"/>
+                <w:vanish w:val="false"/>
                 <w:sz w:val="24"/>
                 <w:szCs w:val="24"/>
               </w:rPr>
@@ -1347,7 +1482,7 @@
             <w:r>
               <w:rPr>
                 <w:rStyle w:val="Vnculodendice"/>
-                <w:rFonts w:eastAsia="" w:cs="" w:ascii="Arial" w:hAnsi="Arial" w:cstheme="minorBidi" w:eastAsiaTheme="minorEastAsia"/>
+                <w:rFonts w:eastAsia="" w:cs="" w:cstheme="minorBidi" w:eastAsiaTheme="minorEastAsia"/>
                 <w:color w:val="00000A"/>
                 <w:sz w:val="24"/>
                 <w:szCs w:val="24"/>
@@ -1358,7 +1493,6 @@
             <w:r>
               <w:rPr>
                 <w:rStyle w:val="Vnculodendice"/>
-                <w:rFonts w:ascii="Arial" w:hAnsi="Arial"/>
                 <w:sz w:val="24"/>
                 <w:szCs w:val="24"/>
               </w:rPr>
@@ -1385,7 +1519,6 @@
             <w:r>
               <w:rPr>
                 <w:rStyle w:val="Vnculodendice"/>
-                <w:rFonts w:ascii="Arial" w:hAnsi="Arial"/>
                 <w:vanish w:val="false"/>
                 <w:sz w:val="24"/>
                 <w:szCs w:val="24"/>
@@ -1415,7 +1548,6 @@
           </w:pPr>
           <w:r>
             <w:rPr>
-              <w:rFonts w:ascii="Arial" w:hAnsi="Arial"/>
               <w:vanish w:val="false"/>
               <w:sz w:val="24"/>
               <w:szCs w:val="24"/>
@@ -1437,7 +1569,6 @@
           </w:pPr>
           <w:r>
             <w:rPr>
-              <w:rFonts w:ascii="Arial" w:hAnsi="Arial"/>
               <w:sz w:val="24"/>
               <w:szCs w:val="24"/>
             </w:rPr>
@@ -1448,7 +1579,7 @@
               <w:rPr>
                 <w:webHidden/>
                 <w:rStyle w:val="Vnculodendice"/>
-                <w:rFonts w:ascii="Arial" w:hAnsi="Arial"/>
+                <w:vanish w:val="false"/>
                 <w:sz w:val="24"/>
                 <w:szCs w:val="24"/>
               </w:rPr>
@@ -1457,7 +1588,6 @@
             <w:r>
               <w:rPr>
                 <w:rStyle w:val="Vnculodendice"/>
-                <w:rFonts w:ascii="Arial" w:hAnsi="Arial"/>
                 <w:sz w:val="24"/>
                 <w:szCs w:val="24"/>
               </w:rPr>
@@ -1466,7 +1596,7 @@
             <w:r>
               <w:rPr>
                 <w:rStyle w:val="Vnculodendice"/>
-                <w:rFonts w:eastAsia="" w:cs="" w:ascii="Arial" w:hAnsi="Arial" w:cstheme="minorBidi" w:eastAsiaTheme="minorEastAsia"/>
+                <w:rFonts w:eastAsia="" w:cs="" w:cstheme="minorBidi" w:eastAsiaTheme="minorEastAsia"/>
                 <w:color w:val="00000A"/>
                 <w:sz w:val="24"/>
                 <w:szCs w:val="24"/>
@@ -1477,7 +1607,6 @@
             <w:r>
               <w:rPr>
                 <w:rStyle w:val="Vnculodendice"/>
-                <w:rFonts w:ascii="Arial" w:hAnsi="Arial"/>
                 <w:sz w:val="24"/>
                 <w:szCs w:val="24"/>
               </w:rPr>
@@ -1507,7 +1636,7 @@
               <w:rPr>
                 <w:webHidden/>
                 <w:rStyle w:val="Vnculodendice"/>
-                <w:rFonts w:ascii="Arial" w:hAnsi="Arial"/>
+                <w:vanish w:val="false"/>
                 <w:sz w:val="24"/>
                 <w:szCs w:val="24"/>
               </w:rPr>
@@ -1543,7 +1672,7 @@
               <w:rPr>
                 <w:webHidden/>
                 <w:rStyle w:val="Vnculodendice"/>
-                <w:rFonts w:ascii="Arial" w:hAnsi="Arial"/>
+                <w:vanish w:val="false"/>
                 <w:sz w:val="24"/>
                 <w:szCs w:val="24"/>
               </w:rPr>
@@ -1560,7 +1689,6 @@
           <w:r>
             <w:rPr>
               <w:rStyle w:val="Vnculodendice"/>
-              <w:rFonts w:ascii="Arial" w:hAnsi="Arial"/>
               <w:sz w:val="24"/>
               <w:szCs w:val="24"/>
             </w:rPr>
@@ -1569,7 +1697,6 @@
           <w:r>
             <w:rPr>
               <w:rStyle w:val="Vnculodendice"/>
-              <w:rFonts w:ascii="Arial" w:hAnsi="Arial"/>
               <w:vanish w:val="false"/>
               <w:sz w:val="24"/>
               <w:szCs w:val="24"/>
@@ -1592,7 +1719,6 @@
           </w:pPr>
           <w:r>
             <w:rPr>
-              <w:rFonts w:ascii="Arial" w:hAnsi="Arial"/>
               <w:sz w:val="24"/>
               <w:szCs w:val="24"/>
             </w:rPr>
@@ -1680,7 +1806,6 @@
           <w:ilvl w:val="1"/>
           <w:numId w:val="2"/>
         </w:numPr>
-        <w:pBdr/>
         <w:tabs>
           <w:tab w:val="left" w:pos="570" w:leader="none"/>
         </w:tabs>
@@ -1711,7 +1836,6 @@
       <w:pPr>
         <w:pStyle w:val="Normal"/>
         <w:widowControl/>
-        <w:pBdr/>
         <w:bidi w:val="0"/>
         <w:spacing w:lineRule="auto" w:line="276"/>
         <w:ind w:left="0" w:right="0" w:firstLine="567"/>
@@ -1743,7 +1867,6 @@
           <w:ilvl w:val="1"/>
           <w:numId w:val="2"/>
         </w:numPr>
-        <w:pBdr/>
         <w:bidi w:val="0"/>
         <w:spacing w:lineRule="auto" w:line="276" w:before="360" w:after="240"/>
         <w:ind w:left="567" w:right="0" w:hanging="567"/>
@@ -1771,7 +1894,6 @@
       <w:pPr>
         <w:pStyle w:val="Normal"/>
         <w:widowControl/>
-        <w:pBdr/>
         <w:bidi w:val="0"/>
         <w:spacing w:lineRule="auto" w:line="276"/>
         <w:ind w:left="0" w:right="0" w:firstLine="567"/>
@@ -2010,7 +2132,7 @@
         <w:tblStyle w:val="a0"/>
         <w:tblW w:w="9063" w:type="dxa"/>
         <w:jc w:val="left"/>
-        <w:tblInd w:w="565" w:type="dxa"/>
+        <w:tblInd w:w="560" w:type="dxa"/>
         <w:tblBorders>
           <w:top w:val="single" w:sz="4" w:space="0" w:color="000001"/>
           <w:left w:val="single" w:sz="4" w:space="0" w:color="000001"/>
@@ -2021,7 +2143,7 @@
         </w:tblBorders>
         <w:tblCellMar>
           <w:top w:w="0" w:type="dxa"/>
-          <w:left w:w="108" w:type="dxa"/>
+          <w:left w:w="103" w:type="dxa"/>
           <w:bottom w:w="0" w:type="dxa"/>
           <w:right w:w="108" w:type="dxa"/>
         </w:tblCellMar>
@@ -2029,8 +2151,8 @@
       </w:tblPr>
       <w:tblGrid>
         <w:gridCol w:w="1557"/>
-        <w:gridCol w:w="1502"/>
-        <w:gridCol w:w="6004"/>
+        <w:gridCol w:w="1501"/>
+        <w:gridCol w:w="6005"/>
       </w:tblGrid>
       <w:tr>
         <w:trPr>
@@ -2049,7 +2171,7 @@
             </w:tcBorders>
             <w:shd w:color="auto" w:fill="C6D9F1" w:themeFill="text2" w:themeFillTint="33" w:val="clear"/>
             <w:tcMar>
-              <w:left w:w="108" w:type="dxa"/>
+              <w:left w:w="103" w:type="dxa"/>
             </w:tcMar>
             <w:vAlign w:val="center"/>
           </w:tcPr>
@@ -2076,7 +2198,7 @@
         </w:tc>
         <w:tc>
           <w:tcPr>
-            <w:tcW w:w="1502" w:type="dxa"/>
+            <w:tcW w:w="1501" w:type="dxa"/>
             <w:tcBorders>
               <w:top w:val="single" w:sz="4" w:space="0" w:color="000001"/>
               <w:left w:val="single" w:sz="4" w:space="0" w:color="000001"/>
@@ -2087,7 +2209,7 @@
             </w:tcBorders>
             <w:shd w:color="auto" w:fill="C6D9F1" w:themeFill="text2" w:themeFillTint="33" w:val="clear"/>
             <w:tcMar>
-              <w:left w:w="108" w:type="dxa"/>
+              <w:left w:w="103" w:type="dxa"/>
             </w:tcMar>
             <w:vAlign w:val="center"/>
           </w:tcPr>
@@ -2114,7 +2236,7 @@
         </w:tc>
         <w:tc>
           <w:tcPr>
-            <w:tcW w:w="6004" w:type="dxa"/>
+            <w:tcW w:w="6005" w:type="dxa"/>
             <w:tcBorders>
               <w:top w:val="single" w:sz="4" w:space="0" w:color="000001"/>
               <w:left w:val="single" w:sz="4" w:space="0" w:color="000001"/>
@@ -2125,7 +2247,7 @@
             </w:tcBorders>
             <w:shd w:color="auto" w:fill="C6D9F1" w:themeFill="text2" w:themeFillTint="33" w:val="clear"/>
             <w:tcMar>
-              <w:left w:w="108" w:type="dxa"/>
+              <w:left w:w="103" w:type="dxa"/>
             </w:tcMar>
             <w:vAlign w:val="center"/>
           </w:tcPr>
@@ -2169,7 +2291,7 @@
             </w:tcBorders>
             <w:shd w:color="auto" w:fill="DBE5F1" w:val="clear"/>
             <w:tcMar>
-              <w:left w:w="108" w:type="dxa"/>
+              <w:left w:w="103" w:type="dxa"/>
             </w:tcMar>
             <w:vAlign w:val="center"/>
           </w:tcPr>
@@ -2197,7 +2319,7 @@
         </w:tc>
         <w:tc>
           <w:tcPr>
-            <w:tcW w:w="1502" w:type="dxa"/>
+            <w:tcW w:w="1501" w:type="dxa"/>
             <w:tcBorders>
               <w:top w:val="single" w:sz="4" w:space="0" w:color="000001"/>
               <w:left w:val="single" w:sz="4" w:space="0" w:color="000001"/>
@@ -2208,7 +2330,7 @@
             </w:tcBorders>
             <w:shd w:fill="auto" w:val="clear"/>
             <w:tcMar>
-              <w:left w:w="108" w:type="dxa"/>
+              <w:left w:w="103" w:type="dxa"/>
             </w:tcMar>
             <w:vAlign w:val="center"/>
           </w:tcPr>
@@ -2236,7 +2358,7 @@
         </w:tc>
         <w:tc>
           <w:tcPr>
-            <w:tcW w:w="6004" w:type="dxa"/>
+            <w:tcW w:w="6005" w:type="dxa"/>
             <w:tcBorders>
               <w:top w:val="single" w:sz="4" w:space="0" w:color="000001"/>
               <w:left w:val="single" w:sz="4" w:space="0" w:color="000001"/>
@@ -2247,7 +2369,7 @@
             </w:tcBorders>
             <w:shd w:fill="auto" w:val="clear"/>
             <w:tcMar>
-              <w:left w:w="108" w:type="dxa"/>
+              <w:left w:w="103" w:type="dxa"/>
             </w:tcMar>
             <w:vAlign w:val="center"/>
           </w:tcPr>
@@ -2291,7 +2413,7 @@
             </w:tcBorders>
             <w:shd w:color="auto" w:fill="DBE5F1" w:val="clear"/>
             <w:tcMar>
-              <w:left w:w="108" w:type="dxa"/>
+              <w:left w:w="103" w:type="dxa"/>
             </w:tcMar>
             <w:vAlign w:val="center"/>
           </w:tcPr>
@@ -2317,7 +2439,7 @@
         </w:tc>
         <w:tc>
           <w:tcPr>
-            <w:tcW w:w="1502" w:type="dxa"/>
+            <w:tcW w:w="1501" w:type="dxa"/>
             <w:tcBorders>
               <w:top w:val="single" w:sz="4" w:space="0" w:color="000001"/>
               <w:left w:val="single" w:sz="4" w:space="0" w:color="000001"/>
@@ -2328,7 +2450,7 @@
             </w:tcBorders>
             <w:shd w:fill="auto" w:val="clear"/>
             <w:tcMar>
-              <w:left w:w="108" w:type="dxa"/>
+              <w:left w:w="103" w:type="dxa"/>
             </w:tcMar>
             <w:vAlign w:val="center"/>
           </w:tcPr>
@@ -2355,7 +2477,7 @@
         </w:tc>
         <w:tc>
           <w:tcPr>
-            <w:tcW w:w="6004" w:type="dxa"/>
+            <w:tcW w:w="6005" w:type="dxa"/>
             <w:tcBorders>
               <w:top w:val="single" w:sz="4" w:space="0" w:color="000001"/>
               <w:left w:val="single" w:sz="4" w:space="0" w:color="000001"/>
@@ -2366,7 +2488,7 @@
             </w:tcBorders>
             <w:shd w:fill="auto" w:val="clear"/>
             <w:tcMar>
-              <w:left w:w="108" w:type="dxa"/>
+              <w:left w:w="103" w:type="dxa"/>
             </w:tcMar>
             <w:vAlign w:val="center"/>
           </w:tcPr>
@@ -2540,347 +2662,6 @@
                 <w:szCs w:val="24"/>
               </w:rPr>
               <w:t>apt-get install php7.0-curl</w:t>
-            </w:r>
-          </w:p>
-        </w:tc>
-      </w:tr>
-      <w:tr>
-        <w:trPr>
-          <w:trHeight w:val="720" w:hRule="atLeast"/>
-        </w:trPr>
-        <w:tc>
-          <w:tcPr>
-            <w:tcW w:w="1557" w:type="dxa"/>
-            <w:tcBorders>
-              <w:left w:val="single" w:sz="4" w:space="0" w:color="000001"/>
-              <w:bottom w:val="single" w:sz="4" w:space="0" w:color="000001"/>
-              <w:right w:val="single" w:sz="4" w:space="0" w:color="000001"/>
-              <w:insideH w:val="single" w:sz="4" w:space="0" w:color="000001"/>
-              <w:insideV w:val="single" w:sz="4" w:space="0" w:color="000001"/>
-            </w:tcBorders>
-            <w:shd w:color="auto" w:fill="DBE5F1" w:val="clear"/>
-            <w:tcMar>
-              <w:left w:w="108" w:type="dxa"/>
-            </w:tcMar>
-            <w:vAlign w:val="center"/>
-          </w:tcPr>
-          <w:p>
-            <w:pPr>
-              <w:pStyle w:val="Normal"/>
-              <w:spacing w:lineRule="auto" w:line="276"/>
-              <w:rPr>
-                <w:rFonts w:ascii="Aria" w:hAnsi="Aria"/>
-                <w:sz w:val="24"/>
-                <w:szCs w:val="24"/>
-              </w:rPr>
-            </w:pPr>
-            <w:r>
-              <w:rPr>
-                <w:rFonts w:ascii="Aria" w:hAnsi="Aria"/>
-                <w:sz w:val="24"/>
-                <w:szCs w:val="24"/>
-              </w:rPr>
-              <w:t>MySql</w:t>
-            </w:r>
-          </w:p>
-        </w:tc>
-        <w:tc>
-          <w:tcPr>
-            <w:tcW w:w="1502" w:type="dxa"/>
-            <w:tcBorders>
-              <w:left w:val="single" w:sz="4" w:space="0" w:color="000001"/>
-              <w:bottom w:val="single" w:sz="4" w:space="0" w:color="000001"/>
-              <w:right w:val="single" w:sz="4" w:space="0" w:color="000001"/>
-              <w:insideH w:val="single" w:sz="4" w:space="0" w:color="000001"/>
-              <w:insideV w:val="single" w:sz="4" w:space="0" w:color="000001"/>
-            </w:tcBorders>
-            <w:shd w:fill="auto" w:val="clear"/>
-            <w:tcMar>
-              <w:left w:w="108" w:type="dxa"/>
-            </w:tcMar>
-            <w:vAlign w:val="center"/>
-          </w:tcPr>
-          <w:p>
-            <w:pPr>
-              <w:pStyle w:val="Normal"/>
-              <w:spacing w:lineRule="auto" w:line="276"/>
-              <w:jc w:val="center"/>
-              <w:rPr>
-                <w:rFonts w:ascii="Aria" w:hAnsi="Aria"/>
-                <w:sz w:val="24"/>
-                <w:szCs w:val="24"/>
-              </w:rPr>
-            </w:pPr>
-            <w:r>
-              <w:rPr>
-                <w:rFonts w:ascii="Aria" w:hAnsi="Aria"/>
-                <w:sz w:val="24"/>
-                <w:szCs w:val="24"/>
-              </w:rPr>
-              <w:t>5.7</w:t>
-            </w:r>
-          </w:p>
-        </w:tc>
-        <w:tc>
-          <w:tcPr>
-            <w:tcW w:w="6004" w:type="dxa"/>
-            <w:tcBorders>
-              <w:left w:val="single" w:sz="4" w:space="0" w:color="000001"/>
-              <w:bottom w:val="single" w:sz="4" w:space="0" w:color="000001"/>
-              <w:right w:val="single" w:sz="4" w:space="0" w:color="000001"/>
-              <w:insideH w:val="single" w:sz="4" w:space="0" w:color="000001"/>
-              <w:insideV w:val="single" w:sz="4" w:space="0" w:color="000001"/>
-            </w:tcBorders>
-            <w:shd w:fill="auto" w:val="clear"/>
-            <w:tcMar>
-              <w:left w:w="108" w:type="dxa"/>
-            </w:tcMar>
-            <w:vAlign w:val="center"/>
-          </w:tcPr>
-          <w:p>
-            <w:pPr>
-              <w:pStyle w:val="Normal"/>
-              <w:spacing w:lineRule="auto" w:line="276"/>
-              <w:jc w:val="both"/>
-              <w:rPr>
-                <w:rFonts w:ascii="Aria" w:hAnsi="Aria"/>
-                <w:sz w:val="24"/>
-                <w:szCs w:val="24"/>
-              </w:rPr>
-            </w:pPr>
-            <w:r>
-              <w:rPr>
-                <w:rFonts w:ascii="Aria" w:hAnsi="Aria"/>
-                <w:sz w:val="24"/>
-                <w:szCs w:val="24"/>
-              </w:rPr>
-              <w:t>Sistema de Gerenciamento de Banco de Dados, disponivel atraves do comando:</w:t>
-            </w:r>
-          </w:p>
-          <w:p>
-            <w:pPr>
-              <w:pStyle w:val="Normal"/>
-              <w:spacing w:lineRule="auto" w:line="276"/>
-              <w:jc w:val="both"/>
-              <w:rPr>
-                <w:rFonts w:ascii="Aria" w:hAnsi="Aria"/>
-                <w:sz w:val="24"/>
-                <w:szCs w:val="24"/>
-              </w:rPr>
-            </w:pPr>
-            <w:r>
-              <w:rPr>
-                <w:rFonts w:ascii="Aria" w:hAnsi="Aria"/>
-                <w:b/>
-                <w:bCs/>
-                <w:color w:val="00000A"/>
-                <w:sz w:val="24"/>
-                <w:szCs w:val="24"/>
-              </w:rPr>
-              <w:t xml:space="preserve"># </w:t>
-            </w:r>
-            <w:r>
-              <w:rPr>
-                <w:rFonts w:ascii="Aria" w:hAnsi="Aria"/>
-                <w:b/>
-                <w:bCs/>
-                <w:sz w:val="24"/>
-                <w:szCs w:val="24"/>
-              </w:rPr>
-              <w:t>apt-get install mysql</w:t>
-            </w:r>
-          </w:p>
-        </w:tc>
-      </w:tr>
-      <w:tr>
-        <w:trPr>
-          <w:trHeight w:val="720" w:hRule="atLeast"/>
-        </w:trPr>
-        <w:tc>
-          <w:tcPr>
-            <w:tcW w:w="1557" w:type="dxa"/>
-            <w:tcBorders>
-              <w:left w:val="single" w:sz="4" w:space="0" w:color="000001"/>
-              <w:bottom w:val="single" w:sz="4" w:space="0" w:color="000001"/>
-              <w:right w:val="single" w:sz="4" w:space="0" w:color="000001"/>
-              <w:insideH w:val="single" w:sz="4" w:space="0" w:color="000001"/>
-              <w:insideV w:val="single" w:sz="4" w:space="0" w:color="000001"/>
-            </w:tcBorders>
-            <w:shd w:color="auto" w:fill="DBE5F1" w:val="clear"/>
-            <w:tcMar>
-              <w:left w:w="108" w:type="dxa"/>
-            </w:tcMar>
-            <w:vAlign w:val="center"/>
-          </w:tcPr>
-          <w:p>
-            <w:pPr>
-              <w:pStyle w:val="Normal"/>
-              <w:spacing w:lineRule="auto" w:line="276"/>
-              <w:rPr>
-                <w:color w:val="00000A"/>
-                <w:sz w:val="24"/>
-                <w:szCs w:val="24"/>
-              </w:rPr>
-            </w:pPr>
-            <w:r>
-              <w:rPr>
-                <w:rFonts w:ascii="Aria" w:hAnsi="Aria"/>
-                <w:color w:val="00000A"/>
-                <w:sz w:val="24"/>
-                <w:szCs w:val="24"/>
-              </w:rPr>
-              <w:t xml:space="preserve">Laravel Framework </w:t>
-            </w:r>
-          </w:p>
-          <w:p>
-            <w:pPr>
-              <w:pStyle w:val="Normal"/>
-              <w:spacing w:lineRule="auto" w:line="276"/>
-              <w:rPr>
-                <w:rFonts w:ascii="Aria" w:hAnsi="Aria"/>
-                <w:i/>
-                <w:i/>
-                <w:color w:val="00000A"/>
-                <w:sz w:val="24"/>
-                <w:szCs w:val="24"/>
-              </w:rPr>
-            </w:pPr>
-            <w:r>
-              <w:rPr>
-                <w:rFonts w:ascii="Aria" w:hAnsi="Aria"/>
-                <w:i/>
-                <w:color w:val="00000A"/>
-                <w:sz w:val="24"/>
-                <w:szCs w:val="24"/>
-              </w:rPr>
-            </w:r>
-          </w:p>
-        </w:tc>
-        <w:tc>
-          <w:tcPr>
-            <w:tcW w:w="1502" w:type="dxa"/>
-            <w:tcBorders>
-              <w:left w:val="single" w:sz="4" w:space="0" w:color="000001"/>
-              <w:bottom w:val="single" w:sz="4" w:space="0" w:color="000001"/>
-              <w:right w:val="single" w:sz="4" w:space="0" w:color="000001"/>
-              <w:insideH w:val="single" w:sz="4" w:space="0" w:color="000001"/>
-              <w:insideV w:val="single" w:sz="4" w:space="0" w:color="000001"/>
-            </w:tcBorders>
-            <w:shd w:fill="auto" w:val="clear"/>
-            <w:tcMar>
-              <w:left w:w="108" w:type="dxa"/>
-            </w:tcMar>
-            <w:vAlign w:val="center"/>
-          </w:tcPr>
-          <w:p>
-            <w:pPr>
-              <w:pStyle w:val="Normal"/>
-              <w:spacing w:lineRule="auto" w:line="276"/>
-              <w:jc w:val="center"/>
-              <w:rPr>
-                <w:color w:val="00000A"/>
-                <w:sz w:val="24"/>
-                <w:szCs w:val="24"/>
-              </w:rPr>
-            </w:pPr>
-            <w:r>
-              <w:rPr>
-                <w:rFonts w:ascii="Aria" w:hAnsi="Aria"/>
-                <w:color w:val="00000A"/>
-                <w:sz w:val="24"/>
-                <w:szCs w:val="24"/>
-              </w:rPr>
-              <w:t>5.4.32</w:t>
-            </w:r>
-          </w:p>
-        </w:tc>
-        <w:tc>
-          <w:tcPr>
-            <w:tcW w:w="6004" w:type="dxa"/>
-            <w:tcBorders>
-              <w:left w:val="single" w:sz="4" w:space="0" w:color="000001"/>
-              <w:bottom w:val="single" w:sz="4" w:space="0" w:color="000001"/>
-              <w:right w:val="single" w:sz="4" w:space="0" w:color="000001"/>
-              <w:insideH w:val="single" w:sz="4" w:space="0" w:color="000001"/>
-              <w:insideV w:val="single" w:sz="4" w:space="0" w:color="000001"/>
-            </w:tcBorders>
-            <w:shd w:fill="auto" w:val="clear"/>
-            <w:tcMar>
-              <w:left w:w="108" w:type="dxa"/>
-            </w:tcMar>
-            <w:vAlign w:val="center"/>
-          </w:tcPr>
-          <w:p>
-            <w:pPr>
-              <w:pStyle w:val="Normal"/>
-              <w:spacing w:lineRule="auto" w:line="276"/>
-              <w:jc w:val="both"/>
-              <w:rPr/>
-            </w:pPr>
-            <w:r>
-              <w:rPr>
-                <w:rFonts w:ascii="Aria" w:hAnsi="Aria"/>
-                <w:color w:val="00000A"/>
-                <w:sz w:val="24"/>
-                <w:szCs w:val="24"/>
-              </w:rPr>
-              <w:t xml:space="preserve">Framework de Desenvolvimento, serviço disponibilizado no endereço: </w:t>
-            </w:r>
-            <w:hyperlink r:id="rId2">
-              <w:r>
-                <w:rPr>
-                  <w:webHidden/>
-                  <w:rStyle w:val="LinkdaInternet"/>
-                  <w:rFonts w:ascii="Aria" w:hAnsi="Aria"/>
-                  <w:color w:val="00000A"/>
-                  <w:sz w:val="24"/>
-                  <w:szCs w:val="24"/>
-                  <w:u w:val="single"/>
-                </w:rPr>
-                <w:t>https://laravel.com</w:t>
-              </w:r>
-            </w:hyperlink>
-            <w:r>
-              <w:rPr>
-                <w:rFonts w:ascii="Aria" w:hAnsi="Aria"/>
-                <w:color w:val="00000A"/>
-                <w:sz w:val="24"/>
-                <w:szCs w:val="24"/>
-              </w:rPr>
-              <w:t xml:space="preserve"> ou </w:t>
-            </w:r>
-          </w:p>
-          <w:p>
-            <w:pPr>
-              <w:pStyle w:val="Normal"/>
-              <w:spacing w:lineRule="auto" w:line="276"/>
-              <w:jc w:val="both"/>
-              <w:rPr>
-                <w:sz w:val="24"/>
-                <w:szCs w:val="24"/>
-              </w:rPr>
-            </w:pPr>
-            <w:r>
-              <w:rPr>
-                <w:rFonts w:ascii="Aria" w:hAnsi="Aria"/>
-                <w:b/>
-                <w:bCs/>
-                <w:color w:val="00000A"/>
-                <w:sz w:val="24"/>
-                <w:szCs w:val="24"/>
-              </w:rPr>
-              <w:t xml:space="preserve"># </w:t>
-            </w:r>
-            <w:r>
-              <w:rPr>
-                <w:rFonts w:ascii="Aria" w:hAnsi="Aria"/>
-                <w:b/>
-                <w:bCs/>
-                <w:color w:val="00000A"/>
-                <w:sz w:val="24"/>
-                <w:szCs w:val="24"/>
-              </w:rPr>
-              <w:t>composer create-project --prefer-dist laravel/laravel nome-do-projeto</w:t>
             </w:r>
           </w:p>
         </w:tc>
@@ -2902,7 +2683,7 @@
             </w:tcBorders>
             <w:shd w:color="auto" w:fill="DBE5F1" w:val="clear"/>
             <w:tcMar>
-              <w:left w:w="108" w:type="dxa"/>
+              <w:left w:w="103" w:type="dxa"/>
             </w:tcMar>
             <w:vAlign w:val="center"/>
           </w:tcPr>
@@ -2912,7 +2693,6 @@
               <w:spacing w:lineRule="auto" w:line="276"/>
               <w:rPr>
                 <w:rFonts w:ascii="Aria" w:hAnsi="Aria"/>
-                <w:color w:val="00000A"/>
                 <w:sz w:val="24"/>
                 <w:szCs w:val="24"/>
               </w:rPr>
@@ -2920,77 +2700,16 @@
             <w:r>
               <w:rPr>
                 <w:rFonts w:ascii="Aria" w:hAnsi="Aria"/>
-                <w:color w:val="00000A"/>
-                <w:sz w:val="24"/>
-                <w:szCs w:val="24"/>
-              </w:rPr>
-            </w:r>
-          </w:p>
-          <w:p>
-            <w:pPr>
-              <w:pStyle w:val="Normal"/>
-              <w:spacing w:lineRule="auto" w:line="276"/>
-              <w:rPr>
-                <w:rFonts w:ascii="Aria" w:hAnsi="Aria"/>
-                <w:sz w:val="24"/>
-                <w:szCs w:val="24"/>
-              </w:rPr>
-            </w:pPr>
-            <w:r>
-              <w:rPr>
-                <w:rFonts w:ascii="Aria" w:hAnsi="Aria"/>
-                <w:color w:val="00000A"/>
-                <w:sz w:val="24"/>
-                <w:szCs w:val="24"/>
-              </w:rPr>
-              <w:t xml:space="preserve">Composer </w:t>
-            </w:r>
-            <w:r>
-              <w:rPr>
-                <w:rFonts w:ascii="Aria" w:hAnsi="Aria"/>
-                <w:color w:val="00000A"/>
-                <w:sz w:val="24"/>
-                <w:szCs w:val="24"/>
-              </w:rPr>
-              <w:t>com Laravel</w:t>
-            </w:r>
-            <w:r>
-              <w:rPr>
-                <w:rFonts w:ascii="Aria" w:hAnsi="Aria"/>
-                <w:color w:val="00000A"/>
-                <w:sz w:val="24"/>
-                <w:szCs w:val="24"/>
-              </w:rPr>
-              <w:t xml:space="preserve"> </w:t>
-            </w:r>
-          </w:p>
-          <w:p>
-            <w:pPr>
-              <w:pStyle w:val="Normal"/>
-              <w:spacing w:lineRule="auto" w:line="276"/>
-              <w:rPr>
-                <w:rFonts w:ascii="Aria" w:hAnsi="Aria"/>
-                <w:i/>
-                <w:i/>
-                <w:color w:val="00000A"/>
-                <w:sz w:val="24"/>
-                <w:szCs w:val="24"/>
-              </w:rPr>
-            </w:pPr>
-            <w:r>
-              <w:rPr>
-                <w:rFonts w:ascii="Aria" w:hAnsi="Aria"/>
-                <w:i/>
-                <w:color w:val="00000A"/>
-                <w:sz w:val="24"/>
-                <w:szCs w:val="24"/>
-              </w:rPr>
+                <w:sz w:val="24"/>
+                <w:szCs w:val="24"/>
+              </w:rPr>
+              <w:t>MySql</w:t>
             </w:r>
           </w:p>
         </w:tc>
         <w:tc>
           <w:tcPr>
-            <w:tcW w:w="1502" w:type="dxa"/>
+            <w:tcW w:w="1501" w:type="dxa"/>
             <w:tcBorders>
               <w:top w:val="single" w:sz="4" w:space="0" w:color="000001"/>
               <w:left w:val="single" w:sz="4" w:space="0" w:color="000001"/>
@@ -3001,7 +2720,7 @@
             </w:tcBorders>
             <w:shd w:fill="auto" w:val="clear"/>
             <w:tcMar>
-              <w:left w:w="108" w:type="dxa"/>
+              <w:left w:w="103" w:type="dxa"/>
             </w:tcMar>
             <w:vAlign w:val="center"/>
           </w:tcPr>
@@ -3011,7 +2730,7 @@
               <w:spacing w:lineRule="auto" w:line="276"/>
               <w:jc w:val="center"/>
               <w:rPr>
-                <w:color w:val="00000A"/>
+                <w:rFonts w:ascii="Aria" w:hAnsi="Aria"/>
                 <w:sz w:val="24"/>
                 <w:szCs w:val="24"/>
               </w:rPr>
@@ -3019,17 +2738,16 @@
             <w:r>
               <w:rPr>
                 <w:rFonts w:ascii="Aria" w:hAnsi="Aria"/>
-                <w:color w:val="00000A"/>
-                <w:sz w:val="24"/>
-                <w:szCs w:val="24"/>
-              </w:rPr>
-              <w:t>1.5.1</w:t>
+                <w:sz w:val="24"/>
+                <w:szCs w:val="24"/>
+              </w:rPr>
+              <w:t>5.7</w:t>
             </w:r>
           </w:p>
         </w:tc>
         <w:tc>
           <w:tcPr>
-            <w:tcW w:w="6004" w:type="dxa"/>
+            <w:tcW w:w="6005" w:type="dxa"/>
             <w:tcBorders>
               <w:top w:val="single" w:sz="4" w:space="0" w:color="000001"/>
               <w:left w:val="single" w:sz="4" w:space="0" w:color="000001"/>
@@ -3040,7 +2758,7 @@
             </w:tcBorders>
             <w:shd w:fill="auto" w:val="clear"/>
             <w:tcMar>
-              <w:left w:w="108" w:type="dxa"/>
+              <w:left w:w="103" w:type="dxa"/>
             </w:tcMar>
             <w:vAlign w:val="center"/>
           </w:tcPr>
@@ -3049,48 +2767,19 @@
               <w:pStyle w:val="Normal"/>
               <w:spacing w:lineRule="auto" w:line="276"/>
               <w:jc w:val="both"/>
-              <w:rPr/>
+              <w:rPr>
+                <w:rFonts w:ascii="Aria" w:hAnsi="Aria"/>
+                <w:sz w:val="24"/>
+                <w:szCs w:val="24"/>
+              </w:rPr>
             </w:pPr>
             <w:r>
               <w:rPr>
                 <w:rFonts w:ascii="Aria" w:hAnsi="Aria"/>
-                <w:color w:val="00000A"/>
-                <w:sz w:val="24"/>
-                <w:szCs w:val="24"/>
-              </w:rPr>
-              <w:t xml:space="preserve">Gerenciador de Dependencias, serviço disponibilizado no endereço: </w:t>
-            </w:r>
-            <w:hyperlink r:id="rId3">
-              <w:r>
-                <w:rPr>
-                  <w:webHidden/>
-                  <w:rStyle w:val="LinkdaInternet"/>
-                  <w:rFonts w:ascii="Aria" w:hAnsi="Aria"/>
-                  <w:color w:val="00000A"/>
-                  <w:sz w:val="24"/>
-                  <w:szCs w:val="24"/>
-                  <w:u w:val="single"/>
-                </w:rPr>
-                <w:t>https://getcomposer.org/download/</w:t>
-              </w:r>
-            </w:hyperlink>
-            <w:r>
-              <w:rPr>
-                <w:rFonts w:ascii="Aria" w:hAnsi="Aria"/>
-                <w:color w:val="00000A"/>
-                <w:sz w:val="24"/>
-                <w:szCs w:val="24"/>
-              </w:rPr>
-              <w:t xml:space="preserve"> </w:t>
-            </w:r>
-            <w:r>
-              <w:rPr>
-                <w:rFonts w:ascii="Aria" w:hAnsi="Aria"/>
-                <w:color w:val="00000A"/>
-                <w:sz w:val="24"/>
-                <w:szCs w:val="24"/>
-              </w:rPr>
-              <w:t>ou pelos comandos</w:t>
+                <w:sz w:val="24"/>
+                <w:szCs w:val="24"/>
+              </w:rPr>
+              <w:t>Sistema de Gerenciamento de Banco de Dados, disponivel atraves do comando:</w:t>
             </w:r>
           </w:p>
           <w:p>
@@ -3113,7 +2802,7 @@
                 <w:sz w:val="24"/>
                 <w:szCs w:val="24"/>
               </w:rPr>
-              <w:t># php -r "copy('https://getcomposer.org/installer', 'composer-</w:t>
+              <w:t xml:space="preserve"># </w:t>
             </w:r>
             <w:r>
               <w:rPr>
@@ -3123,220 +2812,7 @@
                 <w:sz w:val="24"/>
                 <w:szCs w:val="24"/>
               </w:rPr>
-              <w:t>setup.php');"</w:t>
-            </w:r>
-          </w:p>
-          <w:p>
-            <w:pPr>
-              <w:pStyle w:val="Normal"/>
-              <w:spacing w:lineRule="auto" w:line="276"/>
-              <w:jc w:val="both"/>
-              <w:rPr>
-                <w:rFonts w:ascii="Aria" w:hAnsi="Aria"/>
-                <w:sz w:val="24"/>
-                <w:szCs w:val="24"/>
-              </w:rPr>
-            </w:pPr>
-            <w:r>
-              <w:rPr>
-                <w:rFonts w:ascii="Aria" w:hAnsi="Aria"/>
-                <w:b/>
-                <w:bCs/>
-                <w:color w:val="00000A"/>
-                <w:sz w:val="24"/>
-                <w:szCs w:val="24"/>
-              </w:rPr>
-              <w:t xml:space="preserve"># php -r "if (hash_file('SHA384', 'composer-setup.php') === </w:t>
-            </w:r>
-            <w:r>
-              <w:rPr>
-                <w:rFonts w:ascii="Aria" w:hAnsi="Aria"/>
-                <w:b/>
-                <w:bCs/>
-                <w:sz w:val="24"/>
-                <w:szCs w:val="24"/>
-              </w:rPr>
-              <w:t>'669656bab3166a7aff8a7506b8cb2d1c292f042046c5a994c43155c0be6190fa0355160742ab2e1c88d40d5be660b410') { echo 'Installer verified'; } else { echo 'Installer corrupt'; unlink('composer-setup.php'); } echo PHP_EOL;"</w:t>
-            </w:r>
-          </w:p>
-          <w:p>
-            <w:pPr>
-              <w:pStyle w:val="Normal"/>
-              <w:spacing w:lineRule="auto" w:line="276"/>
-              <w:jc w:val="both"/>
-              <w:rPr>
-                <w:rFonts w:ascii="Aria" w:hAnsi="Aria"/>
-                <w:sz w:val="24"/>
-                <w:szCs w:val="24"/>
-              </w:rPr>
-            </w:pPr>
-            <w:r>
-              <w:rPr>
-                <w:rFonts w:ascii="Aria" w:hAnsi="Aria"/>
-                <w:b/>
-                <w:bCs/>
-                <w:color w:val="000000"/>
-                <w:sz w:val="24"/>
-                <w:szCs w:val="24"/>
-              </w:rPr>
-              <w:t># php composer-setup.php</w:t>
-            </w:r>
-          </w:p>
-          <w:p>
-            <w:pPr>
-              <w:pStyle w:val="Normal"/>
-              <w:spacing w:lineRule="auto" w:line="276"/>
-              <w:jc w:val="both"/>
-              <w:rPr>
-                <w:rFonts w:ascii="Aria" w:hAnsi="Aria"/>
-                <w:sz w:val="24"/>
-                <w:szCs w:val="24"/>
-              </w:rPr>
-            </w:pPr>
-            <w:r>
-              <w:rPr>
-                <w:rFonts w:ascii="Aria" w:hAnsi="Aria"/>
-                <w:b/>
-                <w:bCs/>
-                <w:color w:val="000000"/>
-                <w:sz w:val="24"/>
-                <w:szCs w:val="24"/>
-              </w:rPr>
-              <w:t># php -r "unlink('composer-setup.php');"</w:t>
-            </w:r>
-          </w:p>
-          <w:p>
-            <w:pPr>
-              <w:pStyle w:val="Normal"/>
-              <w:spacing w:lineRule="auto" w:line="276"/>
-              <w:jc w:val="both"/>
-              <w:rPr>
-                <w:rFonts w:ascii="Aria" w:hAnsi="Aria"/>
-                <w:sz w:val="24"/>
-                <w:szCs w:val="24"/>
-              </w:rPr>
-            </w:pPr>
-            <w:r>
-              <w:rPr>
-                <w:rFonts w:ascii="Aria" w:hAnsi="Aria"/>
-                <w:b/>
-                <w:bCs/>
-                <w:color w:val="000000"/>
-                <w:sz w:val="24"/>
-                <w:szCs w:val="24"/>
-              </w:rPr>
-              <w:t xml:space="preserve"># </w:t>
-            </w:r>
-            <w:r>
-              <w:rPr>
-                <w:rFonts w:ascii="Aria" w:hAnsi="Aria"/>
-                <w:b/>
-                <w:bCs/>
-                <w:color w:val="000000"/>
-                <w:sz w:val="24"/>
-                <w:szCs w:val="24"/>
-              </w:rPr>
-              <w:t>mv composer.phar /usr/local/bin/composer</w:t>
-            </w:r>
-          </w:p>
-          <w:p>
-            <w:pPr>
-              <w:pStyle w:val="Normal"/>
-              <w:spacing w:lineRule="auto" w:line="276"/>
-              <w:jc w:val="both"/>
-              <w:rPr>
-                <w:rFonts w:ascii="Aria" w:hAnsi="Aria"/>
-                <w:sz w:val="24"/>
-                <w:szCs w:val="24"/>
-              </w:rPr>
-            </w:pPr>
-            <w:r>
-              <w:rPr>
-                <w:rFonts w:ascii="Aria" w:hAnsi="Aria"/>
-                <w:b/>
-                <w:bCs/>
-                <w:color w:val="000000"/>
-                <w:sz w:val="24"/>
-                <w:szCs w:val="24"/>
-              </w:rPr>
-              <w:t># composer global require "laravel/installer"</w:t>
-            </w:r>
-          </w:p>
-          <w:p>
-            <w:pPr>
-              <w:pStyle w:val="Normal"/>
-              <w:spacing w:lineRule="auto" w:line="276"/>
-              <w:jc w:val="both"/>
-              <w:rPr>
-                <w:b/>
-                <w:b/>
-                <w:bCs/>
-                <w:color w:val="000000"/>
-              </w:rPr>
-            </w:pPr>
-            <w:r>
-              <w:rPr>
-                <w:rFonts w:ascii="Aria" w:hAnsi="Aria"/>
-                <w:sz w:val="24"/>
-                <w:szCs w:val="24"/>
-              </w:rPr>
-            </w:r>
-          </w:p>
-          <w:p>
-            <w:pPr>
-              <w:pStyle w:val="Normal"/>
-              <w:spacing w:lineRule="auto" w:line="276"/>
-              <w:jc w:val="both"/>
-              <w:rPr>
-                <w:rFonts w:ascii="Aria" w:hAnsi="Aria"/>
-                <w:sz w:val="24"/>
-                <w:szCs w:val="24"/>
-              </w:rPr>
-            </w:pPr>
-            <w:r>
-              <w:rPr>
-                <w:rFonts w:ascii="Aria" w:hAnsi="Aria"/>
-                <w:b/>
-                <w:bCs/>
-                <w:color w:val="000000"/>
-                <w:sz w:val="24"/>
-                <w:szCs w:val="24"/>
-              </w:rPr>
-              <w:t># “~/.config/composer/vendor/bin/</w:t>
-            </w:r>
-            <w:r>
-              <w:rPr>
-                <w:rFonts w:ascii="Aria" w:hAnsi="Aria"/>
-                <w:b/>
-                <w:bCs/>
-                <w:color w:val="000000"/>
-                <w:sz w:val="24"/>
-                <w:szCs w:val="24"/>
-              </w:rPr>
-              <w:t>” ao PATH do terminal</w:t>
-            </w:r>
-          </w:p>
-          <w:p>
-            <w:pPr>
-              <w:pStyle w:val="Normal"/>
-              <w:spacing w:lineRule="auto" w:line="276"/>
-              <w:jc w:val="both"/>
-              <w:rPr>
-                <w:rFonts w:ascii="Aria" w:hAnsi="Aria"/>
-                <w:sz w:val="24"/>
-                <w:szCs w:val="24"/>
-              </w:rPr>
-            </w:pPr>
-            <w:r>
-              <w:rPr>
-                <w:rFonts w:ascii="Aria" w:hAnsi="Aria"/>
-                <w:b/>
-                <w:bCs/>
-                <w:color w:val="000000"/>
-                <w:sz w:val="24"/>
-                <w:szCs w:val="24"/>
-              </w:rPr>
-              <w:t>#export PATH=$PATH:~/.config/composer/vendor/bin/</w:t>
+              <w:t>apt-get install mysql</w:t>
             </w:r>
           </w:p>
         </w:tc>
@@ -3358,7 +2834,7 @@
             </w:tcBorders>
             <w:shd w:color="auto" w:fill="DBE5F1" w:val="clear"/>
             <w:tcMar>
-              <w:left w:w="108" w:type="dxa"/>
+              <w:left w:w="103" w:type="dxa"/>
             </w:tcMar>
             <w:vAlign w:val="center"/>
           </w:tcPr>
@@ -3367,7 +2843,7 @@
               <w:pStyle w:val="Normal"/>
               <w:spacing w:lineRule="auto" w:line="276"/>
               <w:rPr>
-                <w:rFonts w:ascii="Aria" w:hAnsi="Aria"/>
+                <w:color w:val="00000A"/>
                 <w:sz w:val="24"/>
                 <w:szCs w:val="24"/>
               </w:rPr>
@@ -3375,18 +2851,40 @@
             <w:r>
               <w:rPr>
                 <w:rFonts w:ascii="Aria" w:hAnsi="Aria"/>
+                <w:color w:val="00000A"/>
+                <w:sz w:val="24"/>
+                <w:szCs w:val="24"/>
+              </w:rPr>
+              <w:t xml:space="preserve">Laravel Framework </w:t>
+            </w:r>
+          </w:p>
+          <w:p>
+            <w:pPr>
+              <w:pStyle w:val="Normal"/>
+              <w:spacing w:lineRule="auto" w:line="276"/>
+              <w:rPr>
+                <w:rFonts w:ascii="Aria" w:hAnsi="Aria"/>
+                <w:i/>
                 <w:i/>
                 <w:color w:val="00000A"/>
                 <w:sz w:val="24"/>
                 <w:szCs w:val="24"/>
               </w:rPr>
-              <w:t>PHP</w:t>
+            </w:pPr>
+            <w:r>
+              <w:rPr>
+                <w:rFonts w:ascii="Aria" w:hAnsi="Aria"/>
+                <w:i/>
+                <w:color w:val="00000A"/>
+                <w:sz w:val="24"/>
+                <w:szCs w:val="24"/>
+              </w:rPr>
             </w:r>
           </w:p>
         </w:tc>
         <w:tc>
           <w:tcPr>
-            <w:tcW w:w="1502" w:type="dxa"/>
+            <w:tcW w:w="1501" w:type="dxa"/>
             <w:tcBorders>
               <w:top w:val="single" w:sz="4" w:space="0" w:color="000001"/>
               <w:left w:val="single" w:sz="4" w:space="0" w:color="000001"/>
@@ -3397,7 +2895,7 @@
             </w:tcBorders>
             <w:shd w:fill="auto" w:val="clear"/>
             <w:tcMar>
-              <w:left w:w="108" w:type="dxa"/>
+              <w:left w:w="103" w:type="dxa"/>
             </w:tcMar>
             <w:vAlign w:val="center"/>
           </w:tcPr>
@@ -3419,13 +2917,13 @@
                 <w:sz w:val="24"/>
                 <w:szCs w:val="24"/>
               </w:rPr>
-              <w:t>7.0</w:t>
+              <w:t>5.4.32</w:t>
             </w:r>
           </w:p>
         </w:tc>
         <w:tc>
           <w:tcPr>
-            <w:tcW w:w="6004" w:type="dxa"/>
+            <w:tcW w:w="6005" w:type="dxa"/>
             <w:tcBorders>
               <w:top w:val="single" w:sz="4" w:space="0" w:color="000001"/>
               <w:left w:val="single" w:sz="4" w:space="0" w:color="000001"/>
@@ -3436,7 +2934,7 @@
             </w:tcBorders>
             <w:shd w:fill="auto" w:val="clear"/>
             <w:tcMar>
-              <w:left w:w="108" w:type="dxa"/>
+              <w:left w:w="103" w:type="dxa"/>
             </w:tcMar>
             <w:vAlign w:val="center"/>
           </w:tcPr>
@@ -3454,44 +2952,31 @@
                 <w:sz w:val="24"/>
                 <w:szCs w:val="24"/>
               </w:rPr>
-              <w:t xml:space="preserve">Linguagem de Programação Utilizada, serviço disponibilizado no endereço: </w:t>
-            </w:r>
-            <w:hyperlink r:id="rId4">
+              <w:t xml:space="preserve">Framework de Desenvolvimento, serviço disponibilizado no endereço: </w:t>
+            </w:r>
+            <w:hyperlink r:id="rId2">
               <w:r>
                 <w:rPr>
                   <w:webHidden/>
                   <w:rStyle w:val="LinkdaInternet"/>
                   <w:rFonts w:ascii="Aria" w:hAnsi="Aria"/>
+                  <w:vanish/>
                   <w:color w:val="00000A"/>
                   <w:sz w:val="24"/>
                   <w:szCs w:val="24"/>
                   <w:u w:val="single"/>
                 </w:rPr>
-                <w:t>http://php.net</w:t>
+                <w:t>https://laravel.com</w:t>
               </w:r>
             </w:hyperlink>
-            <w:hyperlink r:id="rId5">
-              <w:r>
-                <w:rPr>
-                  <w:webHidden/>
-                  <w:rFonts w:ascii="Aria" w:hAnsi="Aria"/>
-                  <w:color w:val="00000A"/>
-                  <w:sz w:val="24"/>
-                  <w:szCs w:val="24"/>
-                  <w:u w:val="single"/>
-                </w:rPr>
-                <w:t xml:space="preserve"> </w:t>
-              </w:r>
-            </w:hyperlink>
             <w:r>
               <w:rPr>
                 <w:rFonts w:ascii="Aria" w:hAnsi="Aria"/>
                 <w:color w:val="00000A"/>
                 <w:sz w:val="24"/>
                 <w:szCs w:val="24"/>
-                <w:u w:val="single"/>
-              </w:rPr>
-              <w:t>ou pelo comando:</w:t>
+              </w:rPr>
+              <w:t xml:space="preserve"> ou </w:t>
             </w:r>
           </w:p>
           <w:p>
@@ -3500,7 +2985,6 @@
               <w:spacing w:lineRule="auto" w:line="276"/>
               <w:jc w:val="both"/>
               <w:rPr>
-                <w:rFonts w:ascii="Aria" w:hAnsi="Aria"/>
                 <w:sz w:val="24"/>
                 <w:szCs w:val="24"/>
               </w:rPr>
@@ -3513,9 +2997,8 @@
                 <w:color w:val="00000A"/>
                 <w:sz w:val="24"/>
                 <w:szCs w:val="24"/>
-                <w:u w:val="single"/>
-              </w:rPr>
-              <w:t># apt-get install php</w:t>
+              </w:rPr>
+              <w:t># composer create-project --prefer-dist laravel/laravel nome-do-projeto</w:t>
             </w:r>
           </w:p>
         </w:tc>
@@ -3537,7 +3020,7 @@
             </w:tcBorders>
             <w:shd w:color="auto" w:fill="DBE5F1" w:val="clear"/>
             <w:tcMar>
-              <w:left w:w="108" w:type="dxa"/>
+              <w:left w:w="103" w:type="dxa"/>
             </w:tcMar>
             <w:vAlign w:val="center"/>
           </w:tcPr>
@@ -3546,6 +3029,7 @@
               <w:pStyle w:val="Normal"/>
               <w:spacing w:lineRule="auto" w:line="276"/>
               <w:rPr>
+                <w:rFonts w:ascii="Aria" w:hAnsi="Aria"/>
                 <w:color w:val="00000A"/>
                 <w:sz w:val="24"/>
                 <w:szCs w:val="24"/>
@@ -3558,7 +3042,6 @@
                 <w:sz w:val="24"/>
                 <w:szCs w:val="24"/>
               </w:rPr>
-              <w:t xml:space="preserve">Netbeans </w:t>
             </w:r>
           </w:p>
           <w:p>
@@ -3567,6 +3050,26 @@
               <w:spacing w:lineRule="auto" w:line="276"/>
               <w:rPr>
                 <w:rFonts w:ascii="Aria" w:hAnsi="Aria"/>
+                <w:sz w:val="24"/>
+                <w:szCs w:val="24"/>
+              </w:rPr>
+            </w:pPr>
+            <w:r>
+              <w:rPr>
+                <w:rFonts w:ascii="Aria" w:hAnsi="Aria"/>
+                <w:color w:val="00000A"/>
+                <w:sz w:val="24"/>
+                <w:szCs w:val="24"/>
+              </w:rPr>
+              <w:t xml:space="preserve">Composer com Laravel </w:t>
+            </w:r>
+          </w:p>
+          <w:p>
+            <w:pPr>
+              <w:pStyle w:val="Normal"/>
+              <w:spacing w:lineRule="auto" w:line="276"/>
+              <w:rPr>
+                <w:rFonts w:ascii="Aria" w:hAnsi="Aria"/>
                 <w:i/>
                 <w:i/>
                 <w:color w:val="00000A"/>
@@ -3587,7 +3090,7 @@
         </w:tc>
         <w:tc>
           <w:tcPr>
-            <w:tcW w:w="1502" w:type="dxa"/>
+            <w:tcW w:w="1501" w:type="dxa"/>
             <w:tcBorders>
               <w:top w:val="single" w:sz="4" w:space="0" w:color="000001"/>
               <w:left w:val="single" w:sz="4" w:space="0" w:color="000001"/>
@@ -3598,7 +3101,7 @@
             </w:tcBorders>
             <w:shd w:fill="auto" w:val="clear"/>
             <w:tcMar>
-              <w:left w:w="108" w:type="dxa"/>
+              <w:left w:w="103" w:type="dxa"/>
             </w:tcMar>
             <w:vAlign w:val="center"/>
           </w:tcPr>
@@ -3620,13 +3123,13 @@
                 <w:sz w:val="24"/>
                 <w:szCs w:val="24"/>
               </w:rPr>
-              <w:t>8.2.1</w:t>
+              <w:t>1.5.1</w:t>
             </w:r>
           </w:p>
         </w:tc>
         <w:tc>
           <w:tcPr>
-            <w:tcW w:w="6004" w:type="dxa"/>
+            <w:tcW w:w="6005" w:type="dxa"/>
             <w:tcBorders>
               <w:top w:val="single" w:sz="4" w:space="0" w:color="000001"/>
               <w:left w:val="single" w:sz="4" w:space="0" w:color="000001"/>
@@ -3637,7 +3140,7 @@
             </w:tcBorders>
             <w:shd w:fill="auto" w:val="clear"/>
             <w:tcMar>
-              <w:left w:w="108" w:type="dxa"/>
+              <w:left w:w="103" w:type="dxa"/>
             </w:tcMar>
             <w:vAlign w:val="center"/>
           </w:tcPr>
@@ -3655,20 +3158,21 @@
                 <w:sz w:val="24"/>
                 <w:szCs w:val="24"/>
               </w:rPr>
-              <w:t xml:space="preserve">IDE de desenvolvimento, download disponibilizado no endereço: </w:t>
-            </w:r>
-            <w:hyperlink r:id="rId6">
+              <w:t xml:space="preserve">Gerenciador de Dependencias, serviço disponibilizado no endereço: </w:t>
+            </w:r>
+            <w:hyperlink r:id="rId3">
               <w:r>
                 <w:rPr>
                   <w:webHidden/>
                   <w:rStyle w:val="LinkdaInternet"/>
                   <w:rFonts w:ascii="Aria" w:hAnsi="Aria"/>
+                  <w:vanish/>
                   <w:color w:val="00000A"/>
                   <w:sz w:val="24"/>
                   <w:szCs w:val="24"/>
                   <w:u w:val="single"/>
                 </w:rPr>
-                <w:t>http://download.netbeans.org/netbeans/8.2/final/bundles/netbeans-8.2-windows.exe</w:t>
+                <w:t>https://getcomposer.org/download/</w:t>
               </w:r>
             </w:hyperlink>
             <w:r>
@@ -3678,7 +3182,7 @@
                 <w:sz w:val="24"/>
                 <w:szCs w:val="24"/>
               </w:rPr>
-              <w:t xml:space="preserve"> ou </w:t>
+              <w:t xml:space="preserve"> ou pelos comandos</w:t>
             </w:r>
           </w:p>
           <w:p>
@@ -3688,9 +3192,6 @@
               <w:jc w:val="both"/>
               <w:rPr>
                 <w:rFonts w:ascii="Aria" w:hAnsi="Aria"/>
-                <w:b/>
-                <w:b/>
-                <w:bCs/>
                 <w:sz w:val="24"/>
                 <w:szCs w:val="24"/>
               </w:rPr>
@@ -3704,29 +3205,17 @@
                 <w:sz w:val="24"/>
                 <w:szCs w:val="24"/>
               </w:rPr>
-              <w:t xml:space="preserve">$ </w:t>
+              <w:t># php -r "copy('https://getcomposer.org/installer', 'composer-</w:t>
             </w:r>
             <w:r>
               <w:rPr>
                 <w:rFonts w:ascii="Aria" w:hAnsi="Aria"/>
                 <w:b/>
                 <w:bCs/>
-                <w:color w:val="00000A"/>
-                <w:sz w:val="24"/>
-                <w:szCs w:val="24"/>
-              </w:rPr>
-              <w:t>s</w:t>
-            </w:r>
-            <w:r>
-              <w:rPr>
-                <w:rFonts w:ascii="Aria" w:hAnsi="Aria"/>
-                <w:b/>
-                <w:bCs/>
-                <w:color w:val="00000A"/>
-                <w:sz w:val="24"/>
-                <w:szCs w:val="24"/>
-              </w:rPr>
-              <w:t>udo su -</w:t>
+                <w:sz w:val="24"/>
+                <w:szCs w:val="24"/>
+              </w:rPr>
+              <w:t>setup.php');"</w:t>
             </w:r>
           </w:p>
           <w:p>
@@ -3735,6 +3224,7 @@
               <w:spacing w:lineRule="auto" w:line="276"/>
               <w:jc w:val="both"/>
               <w:rPr>
+                <w:rFonts w:ascii="Aria" w:hAnsi="Aria"/>
                 <w:sz w:val="24"/>
                 <w:szCs w:val="24"/>
               </w:rPr>
@@ -3747,19 +3237,18 @@
                 <w:color w:val="00000A"/>
                 <w:sz w:val="24"/>
                 <w:szCs w:val="24"/>
-                <w:lang w:val="en-US"/>
-              </w:rPr>
-              <w:t>#wget</w:t>
-            </w:r>
-            <w:r>
-              <w:rPr>
-                <w:rFonts w:ascii="Aria" w:hAnsi="Aria"/>
-                <w:color w:val="00000A"/>
-                <w:sz w:val="24"/>
-                <w:szCs w:val="24"/>
-                <w:lang w:val="en-US"/>
-              </w:rPr>
-              <w:t xml:space="preserve"> </w:t>
+              </w:rPr>
+              <w:t xml:space="preserve"># php -r "if (hash_file('SHA384', 'composer-setup.php') === </w:t>
+            </w:r>
+            <w:r>
+              <w:rPr>
+                <w:rFonts w:ascii="Aria" w:hAnsi="Aria"/>
+                <w:b/>
+                <w:bCs/>
+                <w:sz w:val="24"/>
+                <w:szCs w:val="24"/>
+              </w:rPr>
+              <w:t>'669656bab3166a7aff8a7506b8cb2d1c292f042046c5a994c43155c0be6190fa0355160742ab2e1c88d40d5be660b410') { echo 'Installer verified'; } else { echo 'Installer corrupt'; unlink('composer-setup.php'); } echo PHP_EOL;"</w:t>
             </w:r>
           </w:p>
           <w:p>
@@ -3767,23 +3256,23 @@
               <w:pStyle w:val="Normal"/>
               <w:spacing w:lineRule="auto" w:line="276"/>
               <w:jc w:val="both"/>
-              <w:rPr/>
+              <w:rPr>
+                <w:rFonts w:ascii="Aria" w:hAnsi="Aria"/>
+                <w:sz w:val="24"/>
+                <w:szCs w:val="24"/>
+              </w:rPr>
             </w:pPr>
-            <w:hyperlink r:id="rId7">
-              <w:r>
-                <w:rPr>
-                  <w:webHidden/>
-                  <w:rStyle w:val="LinkdaInternet"/>
-                  <w:rFonts w:ascii="Aria" w:hAnsi="Aria"/>
-                  <w:color w:val="00000A"/>
-                  <w:sz w:val="24"/>
-                  <w:szCs w:val="24"/>
-                  <w:u w:val="single"/>
-                  <w:lang w:val="en-US"/>
-                </w:rPr>
-                <w:t>http://download.netbeans.org/netbeans/8.2/final/bundles/netbeans-8.2-linux.sh</w:t>
-              </w:r>
-            </w:hyperlink>
+            <w:r>
+              <w:rPr>
+                <w:rFonts w:ascii="Aria" w:hAnsi="Aria"/>
+                <w:b/>
+                <w:bCs/>
+                <w:color w:val="000000"/>
+                <w:sz w:val="24"/>
+                <w:szCs w:val="24"/>
+              </w:rPr>
+              <w:t># php composer-setup.php</w:t>
+            </w:r>
           </w:p>
           <w:p>
             <w:pPr>
@@ -3792,48 +3281,20 @@
               <w:jc w:val="both"/>
               <w:rPr>
                 <w:rFonts w:ascii="Aria" w:hAnsi="Aria"/>
-                <w:b/>
+                <w:sz w:val="24"/>
+                <w:szCs w:val="24"/>
+              </w:rPr>
+            </w:pPr>
+            <w:r>
+              <w:rPr>
+                <w:rFonts w:ascii="Aria" w:hAnsi="Aria"/>
                 <w:b/>
                 <w:bCs/>
-                <w:sz w:val="24"/>
-                <w:szCs w:val="24"/>
-              </w:rPr>
-            </w:pPr>
-            <w:r>
-              <w:rPr>
-                <w:rFonts w:ascii="Aria" w:hAnsi="Aria"/>
-                <w:b/>
-                <w:bCs/>
-                <w:color w:val="00000A"/>
-                <w:sz w:val="24"/>
-                <w:szCs w:val="24"/>
-                <w:lang w:val="en-US"/>
-              </w:rPr>
-              <w:t xml:space="preserve"># </w:t>
-            </w:r>
-            <w:r>
-              <w:rPr>
-                <w:rFonts w:ascii="Aria" w:hAnsi="Aria"/>
-                <w:b/>
-                <w:bCs/>
-                <w:color w:val="00000A"/>
-                <w:sz w:val="24"/>
-                <w:szCs w:val="24"/>
-                <w:lang w:val="en-US"/>
-              </w:rPr>
-              <w:t>c</w:t>
-            </w:r>
-            <w:r>
-              <w:rPr>
-                <w:rFonts w:ascii="Aria" w:hAnsi="Aria"/>
-                <w:b/>
-                <w:bCs/>
-                <w:color w:val="00000A"/>
-                <w:sz w:val="24"/>
-                <w:szCs w:val="24"/>
-                <w:lang w:val="en-US"/>
-              </w:rPr>
-              <w:t xml:space="preserve">hmod + x netbeans-8.0.2-php-linux.sh        </w:t>
+                <w:color w:val="000000"/>
+                <w:sz w:val="24"/>
+                <w:szCs w:val="24"/>
+              </w:rPr>
+              <w:t># php -r "unlink('composer-setup.php');"</w:t>
             </w:r>
           </w:p>
           <w:p>
@@ -3843,24 +3304,109 @@
               <w:jc w:val="both"/>
               <w:rPr>
                 <w:rFonts w:ascii="Aria" w:hAnsi="Aria"/>
+                <w:sz w:val="24"/>
+                <w:szCs w:val="24"/>
+              </w:rPr>
+            </w:pPr>
+            <w:r>
+              <w:rPr>
+                <w:rFonts w:ascii="Aria" w:hAnsi="Aria"/>
+                <w:b/>
+                <w:bCs/>
+                <w:color w:val="000000"/>
+                <w:sz w:val="24"/>
+                <w:szCs w:val="24"/>
+              </w:rPr>
+              <w:t># mv composer.phar /usr/local/bin/composer</w:t>
+            </w:r>
+          </w:p>
+          <w:p>
+            <w:pPr>
+              <w:pStyle w:val="Normal"/>
+              <w:spacing w:lineRule="auto" w:line="276"/>
+              <w:jc w:val="both"/>
+              <w:rPr>
+                <w:rFonts w:ascii="Aria" w:hAnsi="Aria"/>
+                <w:sz w:val="24"/>
+                <w:szCs w:val="24"/>
+              </w:rPr>
+            </w:pPr>
+            <w:r>
+              <w:rPr>
+                <w:rFonts w:ascii="Aria" w:hAnsi="Aria"/>
+                <w:b/>
+                <w:bCs/>
+                <w:color w:val="000000"/>
+                <w:sz w:val="24"/>
+                <w:szCs w:val="24"/>
+              </w:rPr>
+              <w:t># composer global require "laravel/installer"</w:t>
+            </w:r>
+          </w:p>
+          <w:p>
+            <w:pPr>
+              <w:pStyle w:val="Normal"/>
+              <w:spacing w:lineRule="auto" w:line="276"/>
+              <w:jc w:val="both"/>
+              <w:rPr>
                 <w:b/>
                 <w:b/>
                 <w:bCs/>
-                <w:sz w:val="24"/>
-                <w:szCs w:val="24"/>
+                <w:color w:val="000000"/>
               </w:rPr>
             </w:pPr>
             <w:r>
               <w:rPr>
-                <w:rFonts w:ascii="Aria" w:hAnsi="Aria"/>
                 <w:b/>
                 <w:bCs/>
-                <w:color w:val="00000A"/>
-                <w:sz w:val="24"/>
-                <w:szCs w:val="24"/>
-                <w:lang w:val="en-US"/>
-              </w:rPr>
-              <w:t># sh netbeans-8.0.2-php-linux.sh</w:t>
+                <w:color w:val="000000"/>
+              </w:rPr>
+            </w:r>
+          </w:p>
+          <w:p>
+            <w:pPr>
+              <w:pStyle w:val="Normal"/>
+              <w:spacing w:lineRule="auto" w:line="276"/>
+              <w:jc w:val="both"/>
+              <w:rPr>
+                <w:rFonts w:ascii="Aria" w:hAnsi="Aria"/>
+                <w:sz w:val="24"/>
+                <w:szCs w:val="24"/>
+              </w:rPr>
+            </w:pPr>
+            <w:r>
+              <w:rPr>
+                <w:rFonts w:ascii="Aria" w:hAnsi="Aria"/>
+                <w:b/>
+                <w:bCs/>
+                <w:color w:val="000000"/>
+                <w:sz w:val="24"/>
+                <w:szCs w:val="24"/>
+              </w:rPr>
+              <w:t># “~/.config/composer/vendor/bin/” ao PATH do terminal</w:t>
+            </w:r>
+          </w:p>
+          <w:p>
+            <w:pPr>
+              <w:pStyle w:val="Normal"/>
+              <w:spacing w:lineRule="auto" w:line="276"/>
+              <w:jc w:val="both"/>
+              <w:rPr>
+                <w:rFonts w:ascii="Aria" w:hAnsi="Aria"/>
+                <w:sz w:val="24"/>
+                <w:szCs w:val="24"/>
+              </w:rPr>
+            </w:pPr>
+            <w:r>
+              <w:rPr>
+                <w:rFonts w:ascii="Aria" w:hAnsi="Aria"/>
+                <w:b/>
+                <w:bCs/>
+                <w:color w:val="000000"/>
+                <w:sz w:val="24"/>
+                <w:szCs w:val="24"/>
+              </w:rPr>
+              <w:t>#export PATH=$PATH:~/.config/composer/vendor/bin/</w:t>
             </w:r>
           </w:p>
         </w:tc>
@@ -3882,7 +3428,7 @@
             </w:tcBorders>
             <w:shd w:color="auto" w:fill="DBE5F1" w:val="clear"/>
             <w:tcMar>
-              <w:left w:w="108" w:type="dxa"/>
+              <w:left w:w="103" w:type="dxa"/>
             </w:tcMar>
             <w:vAlign w:val="center"/>
           </w:tcPr>
@@ -3891,39 +3437,26 @@
               <w:pStyle w:val="Normal"/>
               <w:spacing w:lineRule="auto" w:line="276"/>
               <w:rPr>
-                <w:i/>
+                <w:rFonts w:ascii="Aria" w:hAnsi="Aria"/>
+                <w:sz w:val="24"/>
+                <w:szCs w:val="24"/>
+              </w:rPr>
+            </w:pPr>
+            <w:r>
+              <w:rPr>
+                <w:rFonts w:ascii="Aria" w:hAnsi="Aria"/>
                 <w:i/>
                 <w:color w:val="00000A"/>
                 <w:sz w:val="24"/>
                 <w:szCs w:val="24"/>
               </w:rPr>
-            </w:pPr>
-            <w:r>
-              <w:rPr>
-                <w:rFonts w:ascii="Aria" w:hAnsi="Aria"/>
-                <w:i/>
-                <w:color w:val="00000A"/>
-                <w:sz w:val="24"/>
-                <w:szCs w:val="24"/>
-                <w:lang w:val="en-US"/>
-              </w:rPr>
-              <w:t xml:space="preserve"> </w:t>
-            </w:r>
-            <w:r>
-              <w:rPr>
-                <w:rFonts w:ascii="Aria" w:hAnsi="Aria"/>
-                <w:i/>
-                <w:color w:val="00000A"/>
-                <w:sz w:val="24"/>
-                <w:szCs w:val="24"/>
-              </w:rPr>
-              <w:t>Git</w:t>
+              <w:t>PHP</w:t>
             </w:r>
           </w:p>
         </w:tc>
         <w:tc>
           <w:tcPr>
-            <w:tcW w:w="1502" w:type="dxa"/>
+            <w:tcW w:w="1501" w:type="dxa"/>
             <w:tcBorders>
               <w:top w:val="single" w:sz="4" w:space="0" w:color="000001"/>
               <w:left w:val="single" w:sz="4" w:space="0" w:color="000001"/>
@@ -3934,7 +3467,7 @@
             </w:tcBorders>
             <w:shd w:fill="auto" w:val="clear"/>
             <w:tcMar>
-              <w:left w:w="108" w:type="dxa"/>
+              <w:left w:w="103" w:type="dxa"/>
             </w:tcMar>
             <w:vAlign w:val="center"/>
           </w:tcPr>
@@ -3956,13 +3489,13 @@
                 <w:sz w:val="24"/>
                 <w:szCs w:val="24"/>
               </w:rPr>
-              <w:t>2.14.1</w:t>
+              <w:t>7.0</w:t>
             </w:r>
           </w:p>
         </w:tc>
         <w:tc>
           <w:tcPr>
-            <w:tcW w:w="6004" w:type="dxa"/>
+            <w:tcW w:w="6005" w:type="dxa"/>
             <w:tcBorders>
               <w:top w:val="single" w:sz="4" w:space="0" w:color="000001"/>
               <w:left w:val="single" w:sz="4" w:space="0" w:color="000001"/>
@@ -3973,7 +3506,7 @@
             </w:tcBorders>
             <w:shd w:fill="auto" w:val="clear"/>
             <w:tcMar>
-              <w:left w:w="108" w:type="dxa"/>
+              <w:left w:w="103" w:type="dxa"/>
             </w:tcMar>
             <w:vAlign w:val="center"/>
           </w:tcPr>
@@ -3991,30 +3524,43 @@
                 <w:sz w:val="24"/>
                 <w:szCs w:val="24"/>
               </w:rPr>
-              <w:t xml:space="preserve">Ferramenta de controle de versão, download disponibilizado no endereço: </w:t>
-            </w:r>
-            <w:hyperlink r:id="rId8">
+              <w:t xml:space="preserve">Linguagem de Programação Utilizada, serviço disponibilizado no endereço: </w:t>
+            </w:r>
+            <w:hyperlink r:id="rId4">
               <w:r>
                 <w:rPr>
                   <w:webHidden/>
                   <w:rStyle w:val="LinkdaInternet"/>
                   <w:rFonts w:ascii="Aria" w:hAnsi="Aria"/>
+                  <w:vanish/>
                   <w:color w:val="00000A"/>
                   <w:sz w:val="24"/>
                   <w:szCs w:val="24"/>
                   <w:u w:val="single"/>
                 </w:rPr>
-                <w:t>https://git-scm.com/download/win</w:t>
+                <w:t>http://php.net</w:t>
               </w:r>
             </w:hyperlink>
             <w:r>
               <w:rPr>
                 <w:rFonts w:ascii="Aria" w:hAnsi="Aria"/>
+                <w:vanish/>
                 <w:color w:val="00000A"/>
                 <w:sz w:val="24"/>
                 <w:szCs w:val="24"/>
-              </w:rPr>
-              <w:t xml:space="preserve"> ou </w:t>
+                <w:u w:val="single"/>
+              </w:rPr>
+              <w:t xml:space="preserve"> </w:t>
+            </w:r>
+            <w:r>
+              <w:rPr>
+                <w:rFonts w:ascii="Aria" w:hAnsi="Aria"/>
+                <w:color w:val="00000A"/>
+                <w:sz w:val="24"/>
+                <w:szCs w:val="24"/>
+                <w:u w:val="single"/>
+              </w:rPr>
+              <w:t>ou pelo comando:</w:t>
             </w:r>
           </w:p>
           <w:p>
@@ -4024,9 +3570,6 @@
               <w:jc w:val="both"/>
               <w:rPr>
                 <w:rFonts w:ascii="Aria" w:hAnsi="Aria"/>
-                <w:b/>
-                <w:b/>
-                <w:bCs/>
                 <w:sz w:val="24"/>
                 <w:szCs w:val="24"/>
               </w:rPr>
@@ -4039,8 +3582,9 @@
                 <w:color w:val="00000A"/>
                 <w:sz w:val="24"/>
                 <w:szCs w:val="24"/>
-              </w:rPr>
-              <w:t>$ apt-get install git</w:t>
+                <w:u w:val="single"/>
+              </w:rPr>
+              <w:t># apt-get install php</w:t>
             </w:r>
           </w:p>
         </w:tc>
@@ -4062,7 +3606,7 @@
             </w:tcBorders>
             <w:shd w:color="auto" w:fill="DBE5F1" w:val="clear"/>
             <w:tcMar>
-              <w:left w:w="108" w:type="dxa"/>
+              <w:left w:w="103" w:type="dxa"/>
             </w:tcMar>
             <w:vAlign w:val="center"/>
           </w:tcPr>
@@ -4071,6 +3615,27 @@
               <w:pStyle w:val="Normal"/>
               <w:spacing w:lineRule="auto" w:line="276"/>
               <w:rPr>
+                <w:color w:val="00000A"/>
+                <w:sz w:val="24"/>
+                <w:szCs w:val="24"/>
+              </w:rPr>
+            </w:pPr>
+            <w:r>
+              <w:rPr>
+                <w:rFonts w:ascii="Aria" w:hAnsi="Aria"/>
+                <w:color w:val="00000A"/>
+                <w:sz w:val="24"/>
+                <w:szCs w:val="24"/>
+              </w:rPr>
+              <w:t xml:space="preserve">Netbeans </w:t>
+            </w:r>
+          </w:p>
+          <w:p>
+            <w:pPr>
+              <w:pStyle w:val="Normal"/>
+              <w:spacing w:lineRule="auto" w:line="276"/>
+              <w:rPr>
+                <w:rFonts w:ascii="Aria" w:hAnsi="Aria"/>
                 <w:i/>
                 <w:i/>
                 <w:color w:val="00000A"/>
@@ -4086,13 +3651,12 @@
                 <w:sz w:val="24"/>
                 <w:szCs w:val="24"/>
               </w:rPr>
-              <w:t>MySqlWorkbench</w:t>
             </w:r>
           </w:p>
         </w:tc>
         <w:tc>
           <w:tcPr>
-            <w:tcW w:w="1502" w:type="dxa"/>
+            <w:tcW w:w="1501" w:type="dxa"/>
             <w:tcBorders>
               <w:top w:val="single" w:sz="4" w:space="0" w:color="000001"/>
               <w:left w:val="single" w:sz="4" w:space="0" w:color="000001"/>
@@ -4103,7 +3667,7 @@
             </w:tcBorders>
             <w:shd w:fill="auto" w:val="clear"/>
             <w:tcMar>
-              <w:left w:w="108" w:type="dxa"/>
+              <w:left w:w="103" w:type="dxa"/>
             </w:tcMar>
             <w:vAlign w:val="center"/>
           </w:tcPr>
@@ -4125,13 +3689,13 @@
                 <w:sz w:val="24"/>
                 <w:szCs w:val="24"/>
               </w:rPr>
-              <w:t>6.3.1</w:t>
+              <w:t>8.2.1</w:t>
             </w:r>
           </w:p>
         </w:tc>
         <w:tc>
           <w:tcPr>
-            <w:tcW w:w="6004" w:type="dxa"/>
+            <w:tcW w:w="6005" w:type="dxa"/>
             <w:tcBorders>
               <w:top w:val="single" w:sz="4" w:space="0" w:color="000001"/>
               <w:left w:val="single" w:sz="4" w:space="0" w:color="000001"/>
@@ -4142,7 +3706,7 @@
             </w:tcBorders>
             <w:shd w:fill="auto" w:val="clear"/>
             <w:tcMar>
-              <w:left w:w="108" w:type="dxa"/>
+              <w:left w:w="103" w:type="dxa"/>
             </w:tcMar>
             <w:vAlign w:val="center"/>
           </w:tcPr>
@@ -4160,20 +3724,21 @@
                 <w:sz w:val="24"/>
                 <w:szCs w:val="24"/>
               </w:rPr>
-              <w:t xml:space="preserve">Ferramenta de Modelagem do Banco, download disponibilizado no endereço: </w:t>
-            </w:r>
-            <w:hyperlink r:id="rId9">
+              <w:t xml:space="preserve">IDE de desenvolvimento, download disponibilizado no endereço: </w:t>
+            </w:r>
+            <w:hyperlink r:id="rId5">
               <w:r>
                 <w:rPr>
                   <w:webHidden/>
                   <w:rStyle w:val="LinkdaInternet"/>
                   <w:rFonts w:ascii="Aria" w:hAnsi="Aria"/>
+                  <w:vanish/>
                   <w:color w:val="00000A"/>
                   <w:sz w:val="24"/>
                   <w:szCs w:val="24"/>
                   <w:u w:val="single"/>
                 </w:rPr>
-                <w:t>https://dev.mysql.com/downloads/workbench/</w:t>
+                <w:t>http://download.netbeans.org/netbeans/8.2/final/bundles/netbeans-8.2-windows.exe</w:t>
               </w:r>
             </w:hyperlink>
             <w:r>
@@ -4183,7 +3748,7 @@
                 <w:sz w:val="24"/>
                 <w:szCs w:val="24"/>
               </w:rPr>
-              <w:t xml:space="preserve"> </w:t>
+              <w:t xml:space="preserve"> ou </w:t>
             </w:r>
           </w:p>
           <w:p>
@@ -4193,18 +3758,134 @@
               <w:jc w:val="both"/>
               <w:rPr>
                 <w:rFonts w:ascii="Aria" w:hAnsi="Aria"/>
+                <w:b/>
+                <w:b/>
+                <w:bCs/>
+                <w:sz w:val="24"/>
+                <w:szCs w:val="24"/>
+              </w:rPr>
+            </w:pPr>
+            <w:r>
+              <w:rPr>
+                <w:rFonts w:ascii="Aria" w:hAnsi="Aria"/>
+                <w:b/>
+                <w:bCs/>
                 <w:color w:val="00000A"/>
                 <w:sz w:val="24"/>
                 <w:szCs w:val="24"/>
               </w:rPr>
+              <w:t>$ sudo su -</w:t>
+            </w:r>
+          </w:p>
+          <w:p>
+            <w:pPr>
+              <w:pStyle w:val="Normal"/>
+              <w:spacing w:lineRule="auto" w:line="276"/>
+              <w:jc w:val="both"/>
+              <w:rPr>
+                <w:sz w:val="24"/>
+                <w:szCs w:val="24"/>
+              </w:rPr>
             </w:pPr>
             <w:r>
               <w:rPr>
                 <w:rFonts w:ascii="Aria" w:hAnsi="Aria"/>
+                <w:b/>
+                <w:bCs/>
                 <w:color w:val="00000A"/>
                 <w:sz w:val="24"/>
                 <w:szCs w:val="24"/>
-              </w:rPr>
+                <w:lang w:val="en-US"/>
+              </w:rPr>
+              <w:t>#wget</w:t>
+            </w:r>
+            <w:r>
+              <w:rPr>
+                <w:rFonts w:ascii="Aria" w:hAnsi="Aria"/>
+                <w:color w:val="00000A"/>
+                <w:sz w:val="24"/>
+                <w:szCs w:val="24"/>
+                <w:lang w:val="en-US"/>
+              </w:rPr>
+              <w:t xml:space="preserve"> </w:t>
+            </w:r>
+          </w:p>
+          <w:p>
+            <w:pPr>
+              <w:pStyle w:val="Normal"/>
+              <w:spacing w:lineRule="auto" w:line="276"/>
+              <w:jc w:val="both"/>
+              <w:rPr/>
+            </w:pPr>
+            <w:hyperlink r:id="rId6">
+              <w:r>
+                <w:rPr>
+                  <w:webHidden/>
+                  <w:rStyle w:val="LinkdaInternet"/>
+                  <w:rFonts w:ascii="Aria" w:hAnsi="Aria"/>
+                  <w:vanish/>
+                  <w:color w:val="00000A"/>
+                  <w:sz w:val="24"/>
+                  <w:szCs w:val="24"/>
+                  <w:u w:val="single"/>
+                  <w:lang w:val="en-US"/>
+                </w:rPr>
+                <w:t>http://download.netbeans.org/netbeans/8.2/final/bundles/netbeans-8.2-linux.sh</w:t>
+              </w:r>
+            </w:hyperlink>
+          </w:p>
+          <w:p>
+            <w:pPr>
+              <w:pStyle w:val="Normal"/>
+              <w:spacing w:lineRule="auto" w:line="276"/>
+              <w:jc w:val="both"/>
+              <w:rPr>
+                <w:rFonts w:ascii="Aria" w:hAnsi="Aria"/>
+                <w:b/>
+                <w:b/>
+                <w:bCs/>
+                <w:sz w:val="24"/>
+                <w:szCs w:val="24"/>
+              </w:rPr>
+            </w:pPr>
+            <w:r>
+              <w:rPr>
+                <w:rFonts w:ascii="Aria" w:hAnsi="Aria"/>
+                <w:b/>
+                <w:bCs/>
+                <w:color w:val="00000A"/>
+                <w:sz w:val="24"/>
+                <w:szCs w:val="24"/>
+                <w:lang w:val="en-US"/>
+              </w:rPr>
+              <w:t xml:space="preserve"># chmod + x netbeans-8.0.2-php-linux.sh        </w:t>
+            </w:r>
+          </w:p>
+          <w:p>
+            <w:pPr>
+              <w:pStyle w:val="Normal"/>
+              <w:spacing w:lineRule="auto" w:line="276"/>
+              <w:jc w:val="both"/>
+              <w:rPr>
+                <w:rFonts w:ascii="Aria" w:hAnsi="Aria"/>
+                <w:b/>
+                <w:b/>
+                <w:bCs/>
+                <w:sz w:val="24"/>
+                <w:szCs w:val="24"/>
+              </w:rPr>
+            </w:pPr>
+            <w:r>
+              <w:rPr>
+                <w:rFonts w:ascii="Aria" w:hAnsi="Aria"/>
+                <w:b/>
+                <w:bCs/>
+                <w:color w:val="00000A"/>
+                <w:sz w:val="24"/>
+                <w:szCs w:val="24"/>
+                <w:lang w:val="en-US"/>
+              </w:rPr>
+              <w:t># sh netbeans-8.0.2-php-linux.sh</w:t>
             </w:r>
           </w:p>
         </w:tc>
@@ -4226,7 +3907,7 @@
             </w:tcBorders>
             <w:shd w:color="auto" w:fill="DBE5F1" w:val="clear"/>
             <w:tcMar>
-              <w:left w:w="108" w:type="dxa"/>
+              <w:left w:w="103" w:type="dxa"/>
             </w:tcMar>
             <w:vAlign w:val="center"/>
           </w:tcPr>
@@ -4235,7 +3916,6 @@
               <w:pStyle w:val="Normal"/>
               <w:spacing w:lineRule="auto" w:line="276"/>
               <w:rPr>
-                <w:rFonts w:ascii="Aria" w:hAnsi="Aria"/>
                 <w:i/>
                 <w:i/>
                 <w:color w:val="00000A"/>
@@ -4250,59 +3930,25 @@
                 <w:color w:val="00000A"/>
                 <w:sz w:val="24"/>
                 <w:szCs w:val="24"/>
-              </w:rPr>
-            </w:r>
-          </w:p>
-          <w:p>
-            <w:pPr>
-              <w:pStyle w:val="Normal"/>
-              <w:spacing w:lineRule="auto" w:line="276"/>
-              <w:rPr>
-                <w:i/>
+                <w:lang w:val="en-US"/>
+              </w:rPr>
+              <w:t xml:space="preserve"> </w:t>
+            </w:r>
+            <w:r>
+              <w:rPr>
+                <w:rFonts w:ascii="Aria" w:hAnsi="Aria"/>
                 <w:i/>
                 <w:color w:val="00000A"/>
                 <w:sz w:val="24"/>
                 <w:szCs w:val="24"/>
               </w:rPr>
-            </w:pPr>
-            <w:r>
-              <w:rPr>
-                <w:rFonts w:ascii="Aria" w:hAnsi="Aria"/>
-                <w:i/>
-                <w:color w:val="00000A"/>
-                <w:sz w:val="24"/>
-                <w:szCs w:val="24"/>
-              </w:rPr>
-              <w:t>XAMMP</w:t>
-            </w:r>
-          </w:p>
-          <w:p>
-            <w:pPr>
-              <w:pStyle w:val="Normal"/>
-              <w:spacing w:lineRule="auto" w:line="276"/>
-              <w:rPr>
-                <w:rFonts w:ascii="Aria" w:hAnsi="Aria"/>
-                <w:i/>
-                <w:i/>
-                <w:color w:val="00000A"/>
-                <w:sz w:val="24"/>
-                <w:szCs w:val="24"/>
-              </w:rPr>
-            </w:pPr>
-            <w:r>
-              <w:rPr>
-                <w:rFonts w:ascii="Aria" w:hAnsi="Aria"/>
-                <w:i/>
-                <w:color w:val="00000A"/>
-                <w:sz w:val="24"/>
-                <w:szCs w:val="24"/>
-              </w:rPr>
+              <w:t>Git</w:t>
             </w:r>
           </w:p>
         </w:tc>
         <w:tc>
           <w:tcPr>
-            <w:tcW w:w="1502" w:type="dxa"/>
+            <w:tcW w:w="1501" w:type="dxa"/>
             <w:tcBorders>
               <w:top w:val="single" w:sz="4" w:space="0" w:color="000001"/>
               <w:left w:val="single" w:sz="4" w:space="0" w:color="000001"/>
@@ -4313,7 +3959,7 @@
             </w:tcBorders>
             <w:shd w:fill="auto" w:val="clear"/>
             <w:tcMar>
-              <w:left w:w="108" w:type="dxa"/>
+              <w:left w:w="103" w:type="dxa"/>
             </w:tcMar>
             <w:vAlign w:val="center"/>
           </w:tcPr>
@@ -4335,13 +3981,13 @@
                 <w:sz w:val="24"/>
                 <w:szCs w:val="24"/>
               </w:rPr>
-              <w:t>5.6.30</w:t>
+              <w:t>2.14.1</w:t>
             </w:r>
           </w:p>
         </w:tc>
         <w:tc>
           <w:tcPr>
-            <w:tcW w:w="6004" w:type="dxa"/>
+            <w:tcW w:w="6005" w:type="dxa"/>
             <w:tcBorders>
               <w:top w:val="single" w:sz="4" w:space="0" w:color="000001"/>
               <w:left w:val="single" w:sz="4" w:space="0" w:color="000001"/>
@@ -4352,7 +3998,7 @@
             </w:tcBorders>
             <w:shd w:fill="auto" w:val="clear"/>
             <w:tcMar>
-              <w:left w:w="108" w:type="dxa"/>
+              <w:left w:w="103" w:type="dxa"/>
             </w:tcMar>
             <w:vAlign w:val="center"/>
           </w:tcPr>
@@ -4370,14 +4016,396 @@
                 <w:sz w:val="24"/>
                 <w:szCs w:val="24"/>
               </w:rPr>
-              <w:t xml:space="preserve">Ferramenta Pacote Com Servidor Apache, PHP e SGBD Mysql para Desenvolvimento no Windows, download disponibilizado no endereço: </w:t>
-            </w:r>
-            <w:hyperlink r:id="rId10">
+              <w:t xml:space="preserve">Ferramenta de controle de versão, download disponibilizado no endereço: </w:t>
+            </w:r>
+            <w:hyperlink r:id="rId7">
               <w:r>
                 <w:rPr>
                   <w:webHidden/>
                   <w:rStyle w:val="LinkdaInternet"/>
                   <w:rFonts w:ascii="Aria" w:hAnsi="Aria"/>
+                  <w:vanish/>
+                  <w:color w:val="00000A"/>
+                  <w:sz w:val="24"/>
+                  <w:szCs w:val="24"/>
+                  <w:u w:val="single"/>
+                </w:rPr>
+                <w:t>https://git-scm.com/download/win</w:t>
+              </w:r>
+            </w:hyperlink>
+            <w:r>
+              <w:rPr>
+                <w:rFonts w:ascii="Aria" w:hAnsi="Aria"/>
+                <w:color w:val="00000A"/>
+                <w:sz w:val="24"/>
+                <w:szCs w:val="24"/>
+              </w:rPr>
+              <w:t xml:space="preserve"> ou </w:t>
+            </w:r>
+          </w:p>
+          <w:p>
+            <w:pPr>
+              <w:pStyle w:val="Normal"/>
+              <w:spacing w:lineRule="auto" w:line="276"/>
+              <w:jc w:val="both"/>
+              <w:rPr>
+                <w:rFonts w:ascii="Aria" w:hAnsi="Aria"/>
+                <w:b/>
+                <w:b/>
+                <w:bCs/>
+                <w:sz w:val="24"/>
+                <w:szCs w:val="24"/>
+              </w:rPr>
+            </w:pPr>
+            <w:r>
+              <w:rPr>
+                <w:rFonts w:ascii="Aria" w:hAnsi="Aria"/>
+                <w:b/>
+                <w:bCs/>
+                <w:color w:val="00000A"/>
+                <w:sz w:val="24"/>
+                <w:szCs w:val="24"/>
+              </w:rPr>
+              <w:t>$ apt-get install git</w:t>
+            </w:r>
+          </w:p>
+        </w:tc>
+      </w:tr>
+      <w:tr>
+        <w:trPr>
+          <w:trHeight w:val="720" w:hRule="atLeast"/>
+        </w:trPr>
+        <w:tc>
+          <w:tcPr>
+            <w:tcW w:w="1557" w:type="dxa"/>
+            <w:tcBorders>
+              <w:top w:val="single" w:sz="4" w:space="0" w:color="000001"/>
+              <w:left w:val="single" w:sz="4" w:space="0" w:color="000001"/>
+              <w:bottom w:val="single" w:sz="4" w:space="0" w:color="000001"/>
+              <w:right w:val="single" w:sz="4" w:space="0" w:color="000001"/>
+              <w:insideH w:val="single" w:sz="4" w:space="0" w:color="000001"/>
+              <w:insideV w:val="single" w:sz="4" w:space="0" w:color="000001"/>
+            </w:tcBorders>
+            <w:shd w:color="auto" w:fill="DBE5F1" w:val="clear"/>
+            <w:tcMar>
+              <w:left w:w="103" w:type="dxa"/>
+            </w:tcMar>
+            <w:vAlign w:val="center"/>
+          </w:tcPr>
+          <w:p>
+            <w:pPr>
+              <w:pStyle w:val="Normal"/>
+              <w:spacing w:lineRule="auto" w:line="276"/>
+              <w:rPr>
+                <w:i/>
+                <w:i/>
+                <w:color w:val="00000A"/>
+                <w:sz w:val="24"/>
+                <w:szCs w:val="24"/>
+              </w:rPr>
+            </w:pPr>
+            <w:r>
+              <w:rPr>
+                <w:rFonts w:ascii="Aria" w:hAnsi="Aria"/>
+                <w:i/>
+                <w:color w:val="00000A"/>
+                <w:sz w:val="24"/>
+                <w:szCs w:val="24"/>
+              </w:rPr>
+              <w:t>MySqlWorkbench</w:t>
+            </w:r>
+          </w:p>
+        </w:tc>
+        <w:tc>
+          <w:tcPr>
+            <w:tcW w:w="1501" w:type="dxa"/>
+            <w:tcBorders>
+              <w:top w:val="single" w:sz="4" w:space="0" w:color="000001"/>
+              <w:left w:val="single" w:sz="4" w:space="0" w:color="000001"/>
+              <w:bottom w:val="single" w:sz="4" w:space="0" w:color="000001"/>
+              <w:right w:val="single" w:sz="4" w:space="0" w:color="000001"/>
+              <w:insideH w:val="single" w:sz="4" w:space="0" w:color="000001"/>
+              <w:insideV w:val="single" w:sz="4" w:space="0" w:color="000001"/>
+            </w:tcBorders>
+            <w:shd w:fill="auto" w:val="clear"/>
+            <w:tcMar>
+              <w:left w:w="103" w:type="dxa"/>
+            </w:tcMar>
+            <w:vAlign w:val="center"/>
+          </w:tcPr>
+          <w:p>
+            <w:pPr>
+              <w:pStyle w:val="Normal"/>
+              <w:spacing w:lineRule="auto" w:line="276"/>
+              <w:jc w:val="center"/>
+              <w:rPr>
+                <w:color w:val="00000A"/>
+                <w:sz w:val="24"/>
+                <w:szCs w:val="24"/>
+              </w:rPr>
+            </w:pPr>
+            <w:r>
+              <w:rPr>
+                <w:rFonts w:ascii="Aria" w:hAnsi="Aria"/>
+                <w:color w:val="00000A"/>
+                <w:sz w:val="24"/>
+                <w:szCs w:val="24"/>
+              </w:rPr>
+              <w:t>6.3.1</w:t>
+            </w:r>
+          </w:p>
+        </w:tc>
+        <w:tc>
+          <w:tcPr>
+            <w:tcW w:w="6005" w:type="dxa"/>
+            <w:tcBorders>
+              <w:top w:val="single" w:sz="4" w:space="0" w:color="000001"/>
+              <w:left w:val="single" w:sz="4" w:space="0" w:color="000001"/>
+              <w:bottom w:val="single" w:sz="4" w:space="0" w:color="000001"/>
+              <w:right w:val="single" w:sz="4" w:space="0" w:color="000001"/>
+              <w:insideH w:val="single" w:sz="4" w:space="0" w:color="000001"/>
+              <w:insideV w:val="single" w:sz="4" w:space="0" w:color="000001"/>
+            </w:tcBorders>
+            <w:shd w:fill="auto" w:val="clear"/>
+            <w:tcMar>
+              <w:left w:w="103" w:type="dxa"/>
+            </w:tcMar>
+            <w:vAlign w:val="center"/>
+          </w:tcPr>
+          <w:p>
+            <w:pPr>
+              <w:pStyle w:val="Normal"/>
+              <w:spacing w:lineRule="auto" w:line="276"/>
+              <w:jc w:val="both"/>
+              <w:rPr/>
+            </w:pPr>
+            <w:r>
+              <w:rPr>
+                <w:rFonts w:ascii="Aria" w:hAnsi="Aria"/>
+                <w:color w:val="00000A"/>
+                <w:sz w:val="24"/>
+                <w:szCs w:val="24"/>
+              </w:rPr>
+              <w:t xml:space="preserve">Ferramenta de Modelagem do Banco, download disponibilizado no endereço: </w:t>
+            </w:r>
+            <w:hyperlink r:id="rId8">
+              <w:r>
+                <w:rPr>
+                  <w:webHidden/>
+                  <w:rStyle w:val="LinkdaInternet"/>
+                  <w:rFonts w:ascii="Aria" w:hAnsi="Aria"/>
+                  <w:vanish/>
+                  <w:color w:val="00000A"/>
+                  <w:sz w:val="24"/>
+                  <w:szCs w:val="24"/>
+                  <w:u w:val="single"/>
+                </w:rPr>
+                <w:t>https://dev.mysql.com/downloads/workbench/</w:t>
+              </w:r>
+            </w:hyperlink>
+            <w:r>
+              <w:rPr>
+                <w:rFonts w:ascii="Aria" w:hAnsi="Aria"/>
+                <w:color w:val="00000A"/>
+                <w:sz w:val="24"/>
+                <w:szCs w:val="24"/>
+              </w:rPr>
+              <w:t xml:space="preserve"> </w:t>
+            </w:r>
+          </w:p>
+          <w:p>
+            <w:pPr>
+              <w:pStyle w:val="Normal"/>
+              <w:spacing w:lineRule="auto" w:line="276"/>
+              <w:jc w:val="both"/>
+              <w:rPr>
+                <w:rFonts w:ascii="Aria" w:hAnsi="Aria"/>
+                <w:color w:val="00000A"/>
+                <w:sz w:val="24"/>
+                <w:szCs w:val="24"/>
+              </w:rPr>
+            </w:pPr>
+            <w:r>
+              <w:rPr>
+                <w:rFonts w:ascii="Aria" w:hAnsi="Aria"/>
+                <w:color w:val="00000A"/>
+                <w:sz w:val="24"/>
+                <w:szCs w:val="24"/>
+              </w:rPr>
+            </w:r>
+          </w:p>
+        </w:tc>
+      </w:tr>
+      <w:tr>
+        <w:trPr>
+          <w:trHeight w:val="720" w:hRule="atLeast"/>
+        </w:trPr>
+        <w:tc>
+          <w:tcPr>
+            <w:tcW w:w="1557" w:type="dxa"/>
+            <w:tcBorders>
+              <w:top w:val="single" w:sz="4" w:space="0" w:color="000001"/>
+              <w:left w:val="single" w:sz="4" w:space="0" w:color="000001"/>
+              <w:bottom w:val="single" w:sz="4" w:space="0" w:color="000001"/>
+              <w:right w:val="single" w:sz="4" w:space="0" w:color="000001"/>
+              <w:insideH w:val="single" w:sz="4" w:space="0" w:color="000001"/>
+              <w:insideV w:val="single" w:sz="4" w:space="0" w:color="000001"/>
+            </w:tcBorders>
+            <w:shd w:color="auto" w:fill="DBE5F1" w:val="clear"/>
+            <w:tcMar>
+              <w:left w:w="103" w:type="dxa"/>
+            </w:tcMar>
+            <w:vAlign w:val="center"/>
+          </w:tcPr>
+          <w:p>
+            <w:pPr>
+              <w:pStyle w:val="Normal"/>
+              <w:spacing w:lineRule="auto" w:line="276"/>
+              <w:rPr>
+                <w:rFonts w:ascii="Aria" w:hAnsi="Aria"/>
+                <w:i/>
+                <w:i/>
+                <w:color w:val="00000A"/>
+                <w:sz w:val="24"/>
+                <w:szCs w:val="24"/>
+              </w:rPr>
+            </w:pPr>
+            <w:r>
+              <w:rPr>
+                <w:rFonts w:ascii="Aria" w:hAnsi="Aria"/>
+                <w:i/>
+                <w:color w:val="00000A"/>
+                <w:sz w:val="24"/>
+                <w:szCs w:val="24"/>
+              </w:rPr>
+            </w:r>
+          </w:p>
+          <w:p>
+            <w:pPr>
+              <w:pStyle w:val="Normal"/>
+              <w:spacing w:lineRule="auto" w:line="276"/>
+              <w:rPr>
+                <w:i/>
+                <w:i/>
+                <w:color w:val="00000A"/>
+                <w:sz w:val="24"/>
+                <w:szCs w:val="24"/>
+              </w:rPr>
+            </w:pPr>
+            <w:r>
+              <w:rPr>
+                <w:rFonts w:ascii="Aria" w:hAnsi="Aria"/>
+                <w:i/>
+                <w:color w:val="00000A"/>
+                <w:sz w:val="24"/>
+                <w:szCs w:val="24"/>
+              </w:rPr>
+              <w:t>XAMMP</w:t>
+            </w:r>
+          </w:p>
+          <w:p>
+            <w:pPr>
+              <w:pStyle w:val="Normal"/>
+              <w:spacing w:lineRule="auto" w:line="276"/>
+              <w:rPr>
+                <w:rFonts w:ascii="Aria" w:hAnsi="Aria"/>
+                <w:i/>
+                <w:i/>
+                <w:color w:val="00000A"/>
+                <w:sz w:val="24"/>
+                <w:szCs w:val="24"/>
+              </w:rPr>
+            </w:pPr>
+            <w:r>
+              <w:rPr>
+                <w:rFonts w:ascii="Aria" w:hAnsi="Aria"/>
+                <w:i/>
+                <w:color w:val="00000A"/>
+                <w:sz w:val="24"/>
+                <w:szCs w:val="24"/>
+              </w:rPr>
+            </w:r>
+          </w:p>
+        </w:tc>
+        <w:tc>
+          <w:tcPr>
+            <w:tcW w:w="1501" w:type="dxa"/>
+            <w:tcBorders>
+              <w:top w:val="single" w:sz="4" w:space="0" w:color="000001"/>
+              <w:left w:val="single" w:sz="4" w:space="0" w:color="000001"/>
+              <w:bottom w:val="single" w:sz="4" w:space="0" w:color="000001"/>
+              <w:right w:val="single" w:sz="4" w:space="0" w:color="000001"/>
+              <w:insideH w:val="single" w:sz="4" w:space="0" w:color="000001"/>
+              <w:insideV w:val="single" w:sz="4" w:space="0" w:color="000001"/>
+            </w:tcBorders>
+            <w:shd w:fill="auto" w:val="clear"/>
+            <w:tcMar>
+              <w:left w:w="103" w:type="dxa"/>
+            </w:tcMar>
+            <w:vAlign w:val="center"/>
+          </w:tcPr>
+          <w:p>
+            <w:pPr>
+              <w:pStyle w:val="Normal"/>
+              <w:spacing w:lineRule="auto" w:line="276"/>
+              <w:jc w:val="center"/>
+              <w:rPr>
+                <w:color w:val="00000A"/>
+                <w:sz w:val="24"/>
+                <w:szCs w:val="24"/>
+              </w:rPr>
+            </w:pPr>
+            <w:r>
+              <w:rPr>
+                <w:rFonts w:ascii="Aria" w:hAnsi="Aria"/>
+                <w:color w:val="00000A"/>
+                <w:sz w:val="24"/>
+                <w:szCs w:val="24"/>
+              </w:rPr>
+              <w:t>5.6.30</w:t>
+            </w:r>
+          </w:p>
+        </w:tc>
+        <w:tc>
+          <w:tcPr>
+            <w:tcW w:w="6005" w:type="dxa"/>
+            <w:tcBorders>
+              <w:top w:val="single" w:sz="4" w:space="0" w:color="000001"/>
+              <w:left w:val="single" w:sz="4" w:space="0" w:color="000001"/>
+              <w:bottom w:val="single" w:sz="4" w:space="0" w:color="000001"/>
+              <w:right w:val="single" w:sz="4" w:space="0" w:color="000001"/>
+              <w:insideH w:val="single" w:sz="4" w:space="0" w:color="000001"/>
+              <w:insideV w:val="single" w:sz="4" w:space="0" w:color="000001"/>
+            </w:tcBorders>
+            <w:shd w:fill="auto" w:val="clear"/>
+            <w:tcMar>
+              <w:left w:w="103" w:type="dxa"/>
+            </w:tcMar>
+            <w:vAlign w:val="center"/>
+          </w:tcPr>
+          <w:p>
+            <w:pPr>
+              <w:pStyle w:val="Normal"/>
+              <w:spacing w:lineRule="auto" w:line="276"/>
+              <w:jc w:val="both"/>
+              <w:rPr/>
+            </w:pPr>
+            <w:r>
+              <w:rPr>
+                <w:rFonts w:ascii="Aria" w:hAnsi="Aria"/>
+                <w:color w:val="00000A"/>
+                <w:sz w:val="24"/>
+                <w:szCs w:val="24"/>
+              </w:rPr>
+              <w:t xml:space="preserve">Ferramenta Pacote Com Servidor Apache, PHP e SGBD Mysql para Desenvolvimento no Windows, download disponibilizado no endereço: </w:t>
+            </w:r>
+            <w:hyperlink r:id="rId9">
+              <w:r>
+                <w:rPr>
+                  <w:webHidden/>
+                  <w:rStyle w:val="LinkdaInternet"/>
+                  <w:rFonts w:ascii="Aria" w:hAnsi="Aria"/>
+                  <w:vanish/>
                   <w:color w:val="00000A"/>
                   <w:sz w:val="24"/>
                   <w:szCs w:val="24"/>
@@ -4688,16 +4716,7 @@
           <w:sz w:val="24"/>
           <w:szCs w:val="24"/>
         </w:rPr>
-        <w:t xml:space="preserve"> </w:t>
-      </w:r>
-      <w:r>
-        <w:rPr>
-          <w:rFonts w:ascii="Aria" w:hAnsi="Aria"/>
-          <w:color w:val="00000A"/>
-          <w:sz w:val="24"/>
-          <w:szCs w:val="24"/>
-        </w:rPr>
-        <w:t>a partir do repositório existente</w:t>
+        <w:t xml:space="preserve"> a partir do repositório existente</w:t>
       </w:r>
     </w:p>
     <w:p>
@@ -5217,9 +5236,7 @@
       </w:pPr>
       <w:r>
         <w:rPr>
-          <w:rFonts w:ascii="Aria" w:hAnsi="Aria"/>
-          <w:sz w:val="24"/>
-          <w:szCs w:val="24"/>
+          <w:color w:val="00000A"/>
         </w:rPr>
       </w:r>
     </w:p>
@@ -5248,28 +5265,7 @@
         </w:rPr>
         <w:t>a)</w:t>
         <w:tab/>
-      </w:r>
-      <w:r>
-        <w:rPr>
-          <w:rFonts w:ascii="Aria" w:hAnsi="Aria"/>
-          <w:b/>
-          <w:bCs/>
-          <w:color w:val="00000A"/>
-          <w:sz w:val="24"/>
-          <w:szCs w:val="24"/>
-        </w:rPr>
-        <w:t>A</w:t>
-      </w:r>
-      <w:r>
-        <w:rPr>
-          <w:rFonts w:ascii="Aria" w:hAnsi="Aria"/>
-          <w:b/>
-          <w:bCs/>
-          <w:color w:val="00000A"/>
-          <w:sz w:val="24"/>
-          <w:szCs w:val="24"/>
-        </w:rPr>
-        <w:t>mbiente Linux</w:t>
+        <w:t>Ambiente Linux</w:t>
       </w:r>
     </w:p>
     <w:p>
@@ -5283,9 +5279,7 @@
       </w:pPr>
       <w:r>
         <w:rPr>
-          <w:rFonts w:ascii="Aria" w:hAnsi="Aria"/>
-          <w:sz w:val="24"/>
-          <w:szCs w:val="24"/>
+          <w:color w:val="00000A"/>
         </w:rPr>
       </w:r>
     </w:p>
@@ -5384,9 +5378,7 @@
       </w:pPr>
       <w:r>
         <w:rPr>
-          <w:rFonts w:ascii="Aria" w:hAnsi="Aria"/>
-          <w:sz w:val="24"/>
-          <w:szCs w:val="24"/>
+          <w:color w:val="00000A"/>
         </w:rPr>
       </w:r>
     </w:p>
@@ -5443,9 +5435,7 @@
       </w:pPr>
       <w:r>
         <w:rPr>
-          <w:rFonts w:ascii="Aria" w:hAnsi="Aria"/>
-          <w:sz w:val="24"/>
-          <w:szCs w:val="24"/>
+          <w:color w:val="00000A"/>
         </w:rPr>
       </w:r>
     </w:p>
@@ -5481,9 +5471,7 @@
       </w:pPr>
       <w:r>
         <w:rPr>
-          <w:rFonts w:ascii="Aria" w:hAnsi="Aria"/>
-          <w:sz w:val="24"/>
-          <w:szCs w:val="24"/>
+          <w:color w:val="00000A"/>
         </w:rPr>
       </w:r>
     </w:p>
@@ -5520,9 +5508,7 @@
       </w:pPr>
       <w:r>
         <w:rPr>
-          <w:rFonts w:ascii="Aria" w:hAnsi="Aria"/>
-          <w:sz w:val="24"/>
-          <w:szCs w:val="24"/>
+          <w:color w:val="00000A"/>
         </w:rPr>
       </w:r>
     </w:p>
@@ -5634,62 +5620,7 @@
           <w:sz w:val="22"/>
           <w:szCs w:val="22"/>
         </w:rPr>
-        <w:t>/home/</w:t>
-      </w:r>
-      <w:r>
-        <w:rPr>
-          <w:rFonts w:ascii="Arial" w:hAnsi="Arial"/>
-          <w:b/>
-          <w:bCs/>
-          <w:color w:val="FF3300"/>
-          <w:sz w:val="22"/>
-          <w:szCs w:val="22"/>
-        </w:rPr>
-        <w:t>usuario</w:t>
-      </w:r>
-      <w:r>
-        <w:rPr>
-          <w:rFonts w:ascii="Arial" w:hAnsi="Arial"/>
-          <w:b/>
-          <w:bCs/>
-          <w:color w:val="FF3300"/>
-          <w:sz w:val="22"/>
-          <w:szCs w:val="22"/>
-        </w:rPr>
-        <w:t>/</w:t>
-      </w:r>
-      <w:r>
-        <w:rPr>
-          <w:rFonts w:ascii="Arial" w:hAnsi="Arial"/>
-          <w:b/>
-          <w:bCs/>
-          <w:color w:val="FF3300"/>
-          <w:sz w:val="22"/>
-          <w:szCs w:val="22"/>
-        </w:rPr>
-        <w:t>nomedoprojeto</w:t>
-      </w:r>
-      <w:r>
-        <w:rPr>
-          <w:rFonts w:ascii="Arial" w:hAnsi="Arial"/>
-          <w:b/>
-          <w:bCs/>
-          <w:color w:val="FF3300"/>
-          <w:sz w:val="22"/>
-          <w:szCs w:val="22"/>
-        </w:rPr>
-        <w:t>/exemplo/</w:t>
-      </w:r>
-      <w:r>
-        <w:rPr>
-          <w:rFonts w:ascii="Arial" w:hAnsi="Arial"/>
-          <w:b/>
-          <w:bCs/>
-          <w:color w:val="FF3300"/>
-          <w:sz w:val="22"/>
-          <w:szCs w:val="22"/>
-        </w:rPr>
-        <w:t>public</w:t>
+        <w:t>/home/usuario/nomedoprojeto/exemplo/public</w:t>
       </w:r>
     </w:p>
     <w:p>
@@ -5735,51 +5666,7 @@
           <w:sz w:val="22"/>
           <w:szCs w:val="22"/>
         </w:rPr>
-        <w:t>/home/</w:t>
-      </w:r>
-      <w:r>
-        <w:rPr>
-          <w:rFonts w:ascii="Arial" w:hAnsi="Arial"/>
-          <w:b/>
-          <w:bCs/>
-          <w:color w:val="FF6600"/>
-          <w:sz w:val="22"/>
-          <w:szCs w:val="22"/>
-        </w:rPr>
-        <w:t>usuario</w:t>
-      </w:r>
-      <w:r>
-        <w:rPr>
-          <w:rFonts w:ascii="Arial" w:hAnsi="Arial"/>
-          <w:b/>
-          <w:bCs/>
-          <w:color w:val="FF6600"/>
-          <w:sz w:val="22"/>
-          <w:szCs w:val="22"/>
-        </w:rPr>
-        <w:t>/</w:t>
-      </w:r>
-      <w:r>
-        <w:rPr>
-          <w:rFonts w:ascii="Arial" w:hAnsi="Arial"/>
-          <w:b/>
-          <w:bCs/>
-          <w:color w:val="FF6600"/>
-          <w:sz w:val="22"/>
-          <w:szCs w:val="22"/>
-        </w:rPr>
-        <w:t>nomedoprojeto</w:t>
-      </w:r>
-      <w:r>
-        <w:rPr>
-          <w:rFonts w:ascii="Arial" w:hAnsi="Arial"/>
-          <w:b/>
-          <w:bCs/>
-          <w:color w:val="FF6600"/>
-          <w:sz w:val="22"/>
-          <w:szCs w:val="22"/>
-        </w:rPr>
-        <w:t>/exemplo/public</w:t>
+        <w:t>/home/usuario/nomedoprojeto/exemplo/public</w:t>
       </w:r>
       <w:r>
         <w:rPr>
@@ -6071,9 +5958,7 @@
       </w:pPr>
       <w:r>
         <w:rPr>
-          <w:rFonts w:ascii="Arial" w:hAnsi="Arial"/>
-          <w:sz w:val="22"/>
-          <w:szCs w:val="22"/>
+          <w:color w:val="00000A"/>
         </w:rPr>
       </w:r>
     </w:p>
@@ -6155,9 +6040,9 @@
       </w:pPr>
       <w:r>
         <w:rPr>
-          <w:rFonts w:ascii="Aria" w:hAnsi="Aria"/>
-          <w:sz w:val="24"/>
-          <w:szCs w:val="24"/>
+          <w:b w:val="false"/>
+          <w:bCs w:val="false"/>
+          <w:color w:val="00000A"/>
         </w:rPr>
       </w:r>
     </w:p>
@@ -6227,9 +6112,9 @@
       </w:pPr>
       <w:r>
         <w:rPr>
-          <w:rFonts w:ascii="Aria" w:hAnsi="Aria"/>
-          <w:sz w:val="24"/>
-          <w:szCs w:val="24"/>
+          <w:b w:val="false"/>
+          <w:bCs w:val="false"/>
+          <w:color w:val="00000A"/>
         </w:rPr>
       </w:r>
     </w:p>
@@ -6270,9 +6155,9 @@
       </w:pPr>
       <w:r>
         <w:rPr>
-          <w:rFonts w:ascii="Aria" w:hAnsi="Aria"/>
-          <w:sz w:val="24"/>
-          <w:szCs w:val="24"/>
+          <w:b w:val="false"/>
+          <w:bCs w:val="false"/>
+          <w:color w:val="00000A"/>
         </w:rPr>
       </w:r>
     </w:p>
@@ -6314,9 +6199,9 @@
       </w:pPr>
       <w:r>
         <w:rPr>
-          <w:rFonts w:ascii="Aria" w:hAnsi="Aria"/>
-          <w:sz w:val="24"/>
-          <w:szCs w:val="24"/>
+          <w:b w:val="false"/>
+          <w:bCs w:val="false"/>
+          <w:color w:val="00000A"/>
         </w:rPr>
       </w:r>
     </w:p>
@@ -6370,9 +6255,9 @@
       </w:pPr>
       <w:r>
         <w:rPr>
-          <w:rFonts w:ascii="Aria" w:hAnsi="Aria"/>
-          <w:sz w:val="24"/>
-          <w:szCs w:val="24"/>
+          <w:b w:val="false"/>
+          <w:bCs w:val="false"/>
+          <w:color w:val="00000A"/>
         </w:rPr>
       </w:r>
     </w:p>
@@ -6414,9 +6299,9 @@
       </w:pPr>
       <w:r>
         <w:rPr>
-          <w:rFonts w:ascii="Aria" w:hAnsi="Aria"/>
-          <w:sz w:val="24"/>
-          <w:szCs w:val="24"/>
+          <w:b w:val="false"/>
+          <w:bCs w:val="false"/>
+          <w:color w:val="00000A"/>
         </w:rPr>
       </w:r>
     </w:p>
@@ -6468,9 +6353,9 @@
       </w:pPr>
       <w:r>
         <w:rPr>
-          <w:rFonts w:ascii="Aria" w:hAnsi="Aria"/>
-          <w:sz w:val="24"/>
-          <w:szCs w:val="24"/>
+          <w:b/>
+          <w:bCs/>
+          <w:color w:val="FF3300"/>
         </w:rPr>
       </w:r>
     </w:p>
@@ -6522,9 +6407,9 @@
       </w:pPr>
       <w:r>
         <w:rPr>
-          <w:rFonts w:ascii="Aria" w:hAnsi="Aria"/>
-          <w:sz w:val="24"/>
-          <w:szCs w:val="24"/>
+          <w:b w:val="false"/>
+          <w:bCs w:val="false"/>
+          <w:color w:val="000000"/>
         </w:rPr>
       </w:r>
     </w:p>
@@ -6579,9 +6464,9 @@
       </w:pPr>
       <w:r>
         <w:rPr>
-          <w:rFonts w:ascii="Aria" w:hAnsi="Aria"/>
-          <w:sz w:val="24"/>
-          <w:szCs w:val="24"/>
+          <w:b w:val="false"/>
+          <w:bCs w:val="false"/>
+          <w:color w:val="000000"/>
         </w:rPr>
       </w:r>
     </w:p>
@@ -6623,9 +6508,9 @@
       </w:pPr>
       <w:r>
         <w:rPr>
-          <w:rFonts w:ascii="Aria" w:hAnsi="Aria"/>
-          <w:sz w:val="24"/>
-          <w:szCs w:val="24"/>
+          <w:b w:val="false"/>
+          <w:bCs w:val="false"/>
+          <w:color w:val="000000"/>
         </w:rPr>
       </w:r>
     </w:p>
@@ -6793,29 +6678,16 @@
         <w:rPr/>
       </w:r>
     </w:p>
-    <w:p>
-      <w:pPr>
-        <w:sectPr>
-          <w:headerReference w:type="default" r:id="rId11"/>
-          <w:footerReference w:type="default" r:id="rId12"/>
-          <w:type w:val="nextPage"/>
-          <w:pgSz w:w="11906" w:h="16838"/>
-          <w:pgMar w:left="1411" w:right="850" w:header="0" w:top="850" w:footer="720" w:bottom="850" w:gutter="0"/>
-          <w:pgNumType w:start="1" w:fmt="decimal"/>
-          <w:formProt w:val="false"/>
-          <w:textDirection w:val="lrTb"/>
-          <w:docGrid w:type="default" w:linePitch="240" w:charSpace="2047"/>
-        </w:sectPr>
-      </w:pPr>
-    </w:p>
     <w:sectPr>
-      <w:type w:val="continuous"/>
+      <w:headerReference w:type="default" r:id="rId10"/>
+      <w:footerReference w:type="default" r:id="rId11"/>
+      <w:type w:val="nextPage"/>
       <w:pgSz w:w="11906" w:h="16838"/>
       <w:pgMar w:left="1411" w:right="850" w:header="0" w:top="850" w:footer="720" w:bottom="850" w:gutter="0"/>
-      <w:pgNumType w:fmt="decimal"/>
+      <w:pgNumType w:start="1" w:fmt="decimal"/>
       <w:formProt w:val="false"/>
       <w:textDirection w:val="lrTb"/>
-      <w:docGrid w:type="default" w:linePitch="240" w:charSpace="2047"/>
+      <w:docGrid w:type="default" w:linePitch="249" w:charSpace="2047"/>
     </w:sectPr>
   </w:body>
 </w:document>
@@ -7759,7 +7631,6 @@
     <w:qFormat/>
     <w:pPr>
       <w:widowControl/>
-      <w:pBdr/>
       <w:bidi w:val="0"/>
       <w:jc w:val="left"/>
     </w:pPr>
@@ -8046,6 +7917,70 @@
     <w:qFormat/>
     <w:rPr>
       <w:rFonts w:ascii="OpenSymbol" w:hAnsi="OpenSymbol" w:eastAsia="OpenSymbol" w:cs="OpenSymbol"/>
+    </w:rPr>
+  </w:style>
+  <w:style w:type="character" w:styleId="ListLabel19">
+    <w:name w:val="ListLabel 19"/>
+    <w:qFormat/>
+    <w:rPr>
+      <w:rFonts w:cs="Arial"/>
+      <w:sz w:val="24"/>
+    </w:rPr>
+  </w:style>
+  <w:style w:type="character" w:styleId="ListLabel20">
+    <w:name w:val="ListLabel 20"/>
+    <w:qFormat/>
+    <w:rPr>
+      <w:rFonts w:cs="Arial"/>
+    </w:rPr>
+  </w:style>
+  <w:style w:type="character" w:styleId="ListLabel21">
+    <w:name w:val="ListLabel 21"/>
+    <w:qFormat/>
+    <w:rPr>
+      <w:rFonts w:cs="Arial"/>
+    </w:rPr>
+  </w:style>
+  <w:style w:type="character" w:styleId="ListLabel22">
+    <w:name w:val="ListLabel 22"/>
+    <w:qFormat/>
+    <w:rPr>
+      <w:rFonts w:cs="Arial"/>
+    </w:rPr>
+  </w:style>
+  <w:style w:type="character" w:styleId="ListLabel23">
+    <w:name w:val="ListLabel 23"/>
+    <w:qFormat/>
+    <w:rPr>
+      <w:rFonts w:cs="Arial"/>
+    </w:rPr>
+  </w:style>
+  <w:style w:type="character" w:styleId="ListLabel24">
+    <w:name w:val="ListLabel 24"/>
+    <w:qFormat/>
+    <w:rPr>
+      <w:rFonts w:cs="Arial"/>
+    </w:rPr>
+  </w:style>
+  <w:style w:type="character" w:styleId="ListLabel25">
+    <w:name w:val="ListLabel 25"/>
+    <w:qFormat/>
+    <w:rPr>
+      <w:rFonts w:cs="Arial"/>
+    </w:rPr>
+  </w:style>
+  <w:style w:type="character" w:styleId="ListLabel26">
+    <w:name w:val="ListLabel 26"/>
+    <w:qFormat/>
+    <w:rPr>
+      <w:rFonts w:cs="Arial"/>
+    </w:rPr>
+  </w:style>
+  <w:style w:type="character" w:styleId="ListLabel27">
+    <w:name w:val="ListLabel 27"/>
+    <w:qFormat/>
+    <w:rPr>
+      <w:rFonts w:cs="Arial"/>
     </w:rPr>
   </w:style>
   <w:style w:type="paragraph" w:styleId="Ttulo">
@@ -8233,7 +8168,6 @@
     <w:rsid w:val="001644db"/>
     <w:pPr>
       <w:keepLines/>
-      <w:pBdr/>
       <w:spacing w:lineRule="auto" w:line="259" w:before="240" w:after="0"/>
       <w:ind w:left="0" w:hanging="0"/>
       <w:jc w:val="left"/>

</xml_diff>